<commit_message>
Habe folgende Ergänzung vorgenommen: In der Tabelle mit der Rollenverteilung, habe ich Alicias und Bosins Rolle hinzugefügt
</commit_message>
<xml_diff>
--- a/Dokumente/02_Arbeitsbereich/01_Projekthandbuch/Projekthandbuch.docx
+++ b/Dokumente/02_Arbeitsbereich/01_Projekthandbuch/Projekthandbuch.docx
@@ -1,21 +1,20 @@
 
 <file path=word/document.xml><?xml version="1.0" encoding="utf-8"?>
-<w:document xmlns:wpc="http://schemas.microsoft.com/office/word/2010/wordprocessingCanvas" xmlns:cx="http://schemas.microsoft.com/office/drawing/2014/chartex" xmlns:cx1="http://schemas.microsoft.com/office/drawing/2015/9/8/chartex" xmlns:mc="http://schemas.openxmlformats.org/markup-compatibility/2006" xmlns:o="urn:schemas-microsoft-com:office:office" xmlns:r="http://schemas.openxmlformats.org/officeDocument/2006/relationships" xmlns:m="http://schemas.openxmlformats.org/officeDocument/2006/math" xmlns:v="urn:schemas-microsoft-com:vml" xmlns:wp14="http://schemas.microsoft.com/office/word/2010/wordprocessingDrawing" xmlns:wp="http://schemas.openxmlformats.org/drawingml/2006/wordprocessingDrawing" xmlns:w10="urn:schemas-microsoft-com:office:word" xmlns:w="http://schemas.openxmlformats.org/wordprocessingml/2006/main" xmlns:w14="http://schemas.microsoft.com/office/word/2010/wordml" xmlns:w15="http://schemas.microsoft.com/office/word/2012/wordml" xmlns:w16se="http://schemas.microsoft.com/office/word/2015/wordml/symex" xmlns:wpg="http://schemas.microsoft.com/office/word/2010/wordprocessingGroup" xmlns:wpi="http://schemas.microsoft.com/office/word/2010/wordprocessingInk" xmlns:wne="http://schemas.microsoft.com/office/word/2006/wordml" xmlns:wps="http://schemas.microsoft.com/office/word/2010/wordprocessingShape" mc:Ignorable="w14 w15 w16se wp14">
+<w:document xmlns:wpc="http://schemas.microsoft.com/office/word/2010/wordprocessingCanvas" xmlns:mo="http://schemas.microsoft.com/office/mac/office/2008/main" xmlns:mc="http://schemas.openxmlformats.org/markup-compatibility/2006" xmlns:mv="urn:schemas-microsoft-com:mac:vml" xmlns:o="urn:schemas-microsoft-com:office:office" xmlns:r="http://schemas.openxmlformats.org/officeDocument/2006/relationships" xmlns:m="http://schemas.openxmlformats.org/officeDocument/2006/math" xmlns:v="urn:schemas-microsoft-com:vml" xmlns:wp14="http://schemas.microsoft.com/office/word/2010/wordprocessingDrawing" xmlns:wp="http://schemas.openxmlformats.org/drawingml/2006/wordprocessingDrawing" xmlns:w10="urn:schemas-microsoft-com:office:word" xmlns:w="http://schemas.openxmlformats.org/wordprocessingml/2006/main" xmlns:w14="http://schemas.microsoft.com/office/word/2010/wordml" xmlns:w15="http://schemas.microsoft.com/office/word/2012/wordml" xmlns:wpg="http://schemas.microsoft.com/office/word/2010/wordprocessingGroup" xmlns:wpi="http://schemas.microsoft.com/office/word/2010/wordprocessingInk" xmlns:wne="http://schemas.microsoft.com/office/word/2006/wordml" xmlns:wps="http://schemas.microsoft.com/office/word/2010/wordprocessingShape" mc:Ignorable="w14 w15 wp14">
   <w:body>
     <w:sdt>
       <w:sdtPr>
+        <w:rPr>
+          <w:rFonts w:eastAsiaTheme="minorHAnsi"/>
+          <w:lang w:eastAsia="en-US"/>
+        </w:rPr>
         <w:id w:val="-1914226117"/>
         <w:docPartObj>
           <w:docPartGallery w:val="Cover Pages"/>
           <w:docPartUnique/>
         </w:docPartObj>
       </w:sdtPr>
-      <w:sdtEndPr>
-        <w:rPr>
-          <w:rFonts w:eastAsiaTheme="minorHAnsi"/>
-          <w:lang w:eastAsia="en-US"/>
-        </w:rPr>
-      </w:sdtEndPr>
+      <w:sdtEndPr/>
       <w:sdtContent>
         <w:p>
           <w:pPr>
@@ -28,7 +27,7 @@
             <mc:AlternateContent>
               <mc:Choice Requires="wpg">
                 <w:drawing>
-                  <wp:anchor distT="0" distB="0" distL="114300" distR="114300" simplePos="0" relativeHeight="251659264" behindDoc="1" locked="0" layoutInCell="1" allowOverlap="1">
+                  <wp:anchor distT="0" distB="0" distL="114300" distR="114300" simplePos="0" relativeHeight="251659264" behindDoc="1" locked="0" layoutInCell="1" allowOverlap="1" wp14:anchorId="19432586" wp14:editId="40035554">
                     <wp:simplePos x="0" y="0"/>
                     <mc:AlternateContent>
                       <mc:Choice Requires="wp14">
@@ -154,6 +153,7 @@
                                       <w:calendar w:val="gregorian"/>
                                     </w:date>
                                   </w:sdtPr>
+                                  <w:sdtEndPr/>
                                   <w:sdtContent>
                                     <w:p>
                                       <w:pPr>
@@ -165,14 +165,6 @@
                                           <w:szCs w:val="28"/>
                                         </w:rPr>
                                       </w:pPr>
-                                      <w:r>
-                                        <w:rPr>
-                                          <w:color w:val="FFFFFF" w:themeColor="background1"/>
-                                          <w:sz w:val="28"/>
-                                          <w:szCs w:val="28"/>
-                                        </w:rPr>
-                                        <w:t>0</w:t>
-                                      </w:r>
                                       <w:r>
                                         <w:rPr>
                                           <w:color w:val="FFFFFF" w:themeColor="background1"/>
@@ -3440,9 +3432,9 @@
               </mc:Choice>
               <mc:Fallback>
                 <w:pict>
-                  <v:group id="Gruppe 2" o:spid="_x0000_s1026" style="position:absolute;margin-left:0;margin-top:0;width:172.8pt;height:718.55pt;z-index:-251657216;mso-width-percent:330;mso-height-percent:950;mso-left-percent:40;mso-position-horizontal-relative:page;mso-position-vertical:center;mso-position-vertical-relative:page;mso-width-percent:330;mso-height-percent:950;mso-left-percent:40" coordsize="21945,91257" o:gfxdata="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">
-                    <v:rect id="Rechteck 3" o:spid="_x0000_s1027" style="position:absolute;width:1945;height:91257;visibility:visible;mso-wrap-style:square;v-text-anchor:middle" o:gfxdata="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" fillcolor="#44546a [3215]" stroked="f" strokeweight="1pt"/>
-                    <v:shapetype id="_x0000_t15" coordsize="21600,21600" o:spt="15" adj="16200" path="m@0,l,,,21600@0,21600,21600,10800xe">
+                  <v:group w14:anchorId="19432586" id="Gruppe 2" o:spid="_x0000_s1026" style="position:absolute;margin-left:0;margin-top:0;width:172.8pt;height:718.55pt;z-index:-251657216;mso-width-percent:330;mso-height-percent:950;mso-left-percent:40;mso-position-horizontal-relative:page;mso-position-vertical:center;mso-position-vertical-relative:page;mso-width-percent:330;mso-height-percent:950;mso-left-percent:40" coordsize="2194560,9125712" o:gfxdata="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">
+                    <v:rect id="Rechteck 3" o:spid="_x0000_s1027" style="position:absolute;width:194535;height:9125712;visibility:visible;mso-wrap-style:square;v-text-anchor:middle" o:gfxdata="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" fillcolor="#44546a [3215]" stroked="f" strokeweight="1pt"/>
+                    <v:shapetype id="_x0000_t15" coordsize="21600,21600" o:spt="15" adj="16200" path="m@0,0l0,,,21600@0,21600,21600,10800xe">
                       <v:stroke joinstyle="miter"/>
                       <v:formulas>
                         <v:f eqn="val #0"/>
@@ -3453,7 +3445,7 @@
                         <v:h position="#0,topLeft" xrange="0,21600"/>
                       </v:handles>
                     </v:shapetype>
-                    <v:shape id="Fünfeck 4" o:spid="_x0000_s1028" type="#_x0000_t15" style="position:absolute;top:14668;width:21945;height:5521;visibility:visible;mso-wrap-style:square;v-text-anchor:middle" o:gfxdata="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" adj="18883" fillcolor="#5b9bd5 [3204]" stroked="f" strokeweight="1pt">
+                    <v:shape id="Fünfeck 4" o:spid="_x0000_s1028" type="#_x0000_t15" style="position:absolute;top:1466850;width:2194560;height:552055;visibility:visible;mso-wrap-style:square;v-text-anchor:middle" o:gfxdata="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" adj="18883" fillcolor="#5b9bd5 [3204]" stroked="f" strokeweight="1pt">
                       <v:textbox inset=",0,14.4pt,0">
                         <w:txbxContent>
                           <w:sdt>
@@ -3474,6 +3466,7 @@
                                 <w:calendar w:val="gregorian"/>
                               </w:date>
                             </w:sdtPr>
+                            <w:sdtEndPr/>
                             <w:sdtContent>
                               <w:p>
                                 <w:pPr>
@@ -3491,14 +3484,6 @@
                                     <w:sz w:val="28"/>
                                     <w:szCs w:val="28"/>
                                   </w:rPr>
-                                  <w:t>0</w:t>
-                                </w:r>
-                                <w:r>
-                                  <w:rPr>
-                                    <w:color w:val="FFFFFF" w:themeColor="background1"/>
-                                    <w:sz w:val="28"/>
-                                    <w:szCs w:val="28"/>
-                                  </w:rPr>
                                   <w:t>8.10.2018</w:t>
                                 </w:r>
                               </w:p>
@@ -3507,99 +3492,99 @@
                         </w:txbxContent>
                       </v:textbox>
                     </v:shape>
-                    <v:group id="Gruppe 5" o:spid="_x0000_s1029" style="position:absolute;left:762;top:42100;width:20574;height:49103" coordorigin="806,42118" coordsize="13062,31210" o:gfxdata="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">
-                      <v:group id="Gruppe 6" o:spid="_x0000_s1030" style="position:absolute;left:1410;top:42118;width:10478;height:31210" coordorigin="1410,42118" coordsize="10477,31210" o:gfxdata="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">
+                    <v:group id="Gruppe 5" o:spid="_x0000_s1029" style="position:absolute;left:76200;top:4210050;width:2057400;height:4910328" coordorigin="80645,4211812" coordsize="1306273,3121026" o:gfxdata="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">
+                      <v:group id="Gruppe 6" o:spid="_x0000_s1030" style="position:absolute;left:141062;top:4211812;width:1047750;height:3121026" coordorigin="141062,4211812" coordsize="1047750,3121026" o:gfxdata="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">
                         <o:lock v:ext="edit" aspectratio="t"/>
-                        <v:shape id="Freihandform 20" o:spid="_x0000_s1031" style="position:absolute;left:3696;top:62168;width:1937;height:6985;visibility:visible;mso-wrap-style:square;v-text-anchor:top" coordsize="122,440" o:gfxdata="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" path="m,l39,152,84,304r38,113l122,440,76,306,39,180,6,53,,xe" fillcolor="#44546a [3215]" strokecolor="#44546a [3215]" strokeweight="0">
+                        <v:shape id="Freihandform 20" o:spid="_x0000_s1031" style="position:absolute;left:369662;top:6216825;width:193675;height:698500;visibility:visible;mso-wrap-style:square;v-text-anchor:top" coordsize="122,440" o:gfxdata="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" path="m0,0l39,152,84,304,122,417,122,440,76,306,39,180,6,53,,0xe" fillcolor="#44546a [3215]" strokecolor="#44546a [3215]" strokeweight="0">
                           <v:path arrowok="t" o:connecttype="custom" o:connectlocs="0,0;61913,241300;133350,482600;193675,661988;193675,698500;120650,485775;61913,285750;9525,84138;0,0" o:connectangles="0,0,0,0,0,0,0,0,0"/>
                         </v:shape>
-                        <v:shape id="Freihandform 21" o:spid="_x0000_s1032" style="position:absolute;left:5728;top:69058;width:1842;height:4270;visibility:visible;mso-wrap-style:square;v-text-anchor:top" coordsize="116,269" o:gfxdata="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" path="m,l8,19,37,93r30,74l116,269r-8,l60,169,30,98,1,25,,xe" fillcolor="#44546a [3215]" strokecolor="#44546a [3215]" strokeweight="0">
+                        <v:shape id="Freihandform 21" o:spid="_x0000_s1032" style="position:absolute;left:572862;top:6905800;width:184150;height:427038;visibility:visible;mso-wrap-style:square;v-text-anchor:top" coordsize="116,269" o:gfxdata="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" path="m0,0l8,19,37,93,67,167,116,269,108,269,60,169,30,98,1,25,,0xe" fillcolor="#44546a [3215]" strokecolor="#44546a [3215]" strokeweight="0">
                           <v:path arrowok="t" o:connecttype="custom" o:connectlocs="0,0;12700,30163;58738,147638;106363,265113;184150,427038;171450,427038;95250,268288;47625,155575;1588,39688;0,0" o:connectangles="0,0,0,0,0,0,0,0,0,0"/>
                         </v:shape>
-                        <v:shape id="Freihandform 22" o:spid="_x0000_s1033" style="position:absolute;left:1410;top:42118;width:2223;height:20193;visibility:visible;mso-wrap-style:square;v-text-anchor:top" coordsize="140,1272" o:gfxdata="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" path="m,l,,1,79r2,80l12,317,23,476,39,634,58,792,83,948r24,138l135,1223r5,49l138,1262,105,1106,77,949,53,792,35,634,20,476,9,317,2,159,,79,,xe" fillcolor="#44546a [3215]" strokecolor="#44546a [3215]" strokeweight="0">
+                        <v:shape id="Freihandform 22" o:spid="_x0000_s1033" style="position:absolute;left:141062;top:4211812;width:222250;height:2019300;visibility:visible;mso-wrap-style:square;v-text-anchor:top" coordsize="140,1272" o:gfxdata="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" path="m0,0l0,,1,79,3,159,12,317,23,476,39,634,58,792,83,948,107,1086,135,1223,140,1272,138,1262,105,1106,77,949,53,792,35,634,20,476,9,317,2,159,,79,,0xe" fillcolor="#44546a [3215]" strokecolor="#44546a [3215]" strokeweight="0">
                           <v:path arrowok="t" o:connecttype="custom" o:connectlocs="0,0;0,0;1588,125413;4763,252413;19050,503238;36513,755650;61913,1006475;92075,1257300;131763,1504950;169863,1724025;214313,1941513;222250,2019300;219075,2003425;166688,1755775;122238,1506538;84138,1257300;55563,1006475;31750,755650;14288,503238;3175,252413;0,125413;0,0" o:connectangles="0,0,0,0,0,0,0,0,0,0,0,0,0,0,0,0,0,0,0,0,0,0"/>
                         </v:shape>
-                        <v:shape id="Freihandform 23" o:spid="_x0000_s1034" style="position:absolute;left:3410;top:48611;width:715;height:13557;visibility:visible;mso-wrap-style:square;v-text-anchor:top" coordsize="45,854" o:gfxdata="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" path="m45,r,l35,66r-9,67l14,267,6,401,3,534,6,669r8,134l18,854r,-3l9,814,8,803,1,669,,534,3,401,12,267,25,132,34,66,45,xe" fillcolor="#44546a [3215]" strokecolor="#44546a [3215]" strokeweight="0">
+                        <v:shape id="Freihandform 23" o:spid="_x0000_s1034" style="position:absolute;left:341087;top:4861100;width:71438;height:1355725;visibility:visible;mso-wrap-style:square;v-text-anchor:top" coordsize="45,854" o:gfxdata="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" path="m45,0l45,,35,66,26,133,14,267,6,401,3,534,6,669,14,803,18,854,18,851,9,814,8,803,1,669,,534,3,401,12,267,25,132,34,66,45,0xe" fillcolor="#44546a [3215]" strokecolor="#44546a [3215]" strokeweight="0">
                           <v:path arrowok="t" o:connecttype="custom" o:connectlocs="71438,0;71438,0;55563,104775;41275,211138;22225,423863;9525,636588;4763,847725;9525,1062038;22225,1274763;28575,1355725;28575,1350963;14288,1292225;12700,1274763;1588,1062038;0,847725;4763,636588;19050,423863;39688,209550;53975,104775;71438,0" o:connectangles="0,0,0,0,0,0,0,0,0,0,0,0,0,0,0,0,0,0,0,0"/>
                         </v:shape>
-                        <v:shape id="Freihandform 24" o:spid="_x0000_s1035" style="position:absolute;left:3633;top:62311;width:2444;height:9985;visibility:visible;mso-wrap-style:square;v-text-anchor:top" coordsize="154,629" o:gfxdata="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" path="m,l10,44r11,82l34,207r19,86l75,380r25,86l120,521r21,55l152,618r2,11l140,595,115,532,93,468,67,383,47,295,28,207,12,104,,xe" fillcolor="#44546a [3215]" strokecolor="#44546a [3215]" strokeweight="0">
+                        <v:shape id="Freihandform 24" o:spid="_x0000_s1035" style="position:absolute;left:363312;top:6231112;width:244475;height:998538;visibility:visible;mso-wrap-style:square;v-text-anchor:top" coordsize="154,629" o:gfxdata="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" path="m0,0l10,44,21,126,34,207,53,293,75,380,100,466,120,521,141,576,152,618,154,629,140,595,115,532,93,468,67,383,47,295,28,207,12,104,,0xe" fillcolor="#44546a [3215]" strokecolor="#44546a [3215]" strokeweight="0">
                           <v:path arrowok="t" o:connecttype="custom" o:connectlocs="0,0;15875,69850;33338,200025;53975,328613;84138,465138;119063,603250;158750,739775;190500,827088;223838,914400;241300,981075;244475,998538;222250,944563;182563,844550;147638,742950;106363,608013;74613,468313;44450,328613;19050,165100;0,0" o:connectangles="0,0,0,0,0,0,0,0,0,0,0,0,0,0,0,0,0,0,0"/>
                         </v:shape>
-                        <v:shape id="Freihandform 25" o:spid="_x0000_s1036" style="position:absolute;left:6204;top:72233;width:524;height:1095;visibility:visible;mso-wrap-style:square;v-text-anchor:top" coordsize="33,69" o:gfxdata="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" path="m,l33,69r-9,l12,35,,xe" fillcolor="#44546a [3215]" strokecolor="#44546a [3215]" strokeweight="0">
+                        <v:shape id="Freihandform 25" o:spid="_x0000_s1036" style="position:absolute;left:620487;top:7223300;width:52388;height:109538;visibility:visible;mso-wrap-style:square;v-text-anchor:top" coordsize="33,69" o:gfxdata="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" path="m0,0l33,69,24,69,12,35,,0xe" fillcolor="#44546a [3215]" strokecolor="#44546a [3215]" strokeweight="0">
                           <v:path arrowok="t" o:connecttype="custom" o:connectlocs="0,0;52388,109538;38100,109538;19050,55563;0,0" o:connectangles="0,0,0,0,0"/>
                         </v:shape>
-                        <v:shape id="Freihandform 26" o:spid="_x0000_s1037" style="position:absolute;left:3553;top:61533;width:238;height:1476;visibility:visible;mso-wrap-style:square;v-text-anchor:top" coordsize="15,93" o:gfxdata="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" path="m,l9,37r,3l15,93,5,49,,xe" fillcolor="#44546a [3215]" strokecolor="#44546a [3215]" strokeweight="0">
+                        <v:shape id="Freihandform 26" o:spid="_x0000_s1037" style="position:absolute;left:355374;top:6153325;width:23813;height:147638;visibility:visible;mso-wrap-style:square;v-text-anchor:top" coordsize="15,93" o:gfxdata="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" path="m0,0l9,37,9,40,15,93,5,49,,0xe" fillcolor="#44546a [3215]" strokecolor="#44546a [3215]" strokeweight="0">
                           <v:path arrowok="t" o:connecttype="custom" o:connectlocs="0,0;14288,58738;14288,63500;23813,147638;7938,77788;0,0" o:connectangles="0,0,0,0,0,0"/>
                         </v:shape>
-                        <v:shape id="Freihandform 27" o:spid="_x0000_s1038" style="position:absolute;left:5633;top:56897;width:6255;height:12161;visibility:visible;mso-wrap-style:square;v-text-anchor:top" coordsize="394,766" o:gfxdata="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" path="m394,r,l356,38,319,77r-35,40l249,160r-42,58l168,276r-37,63l98,402,69,467,45,535,26,604,14,673,7,746,6,766,,749r1,-5l7,673,21,603,40,533,65,466,94,400r33,-64l164,275r40,-60l248,158r34,-42l318,76,354,37,394,xe" fillcolor="#44546a [3215]" strokecolor="#44546a [3215]" strokeweight="0">
+                        <v:shape id="Freihandform 27" o:spid="_x0000_s1038" style="position:absolute;left:563337;top:5689775;width:625475;height:1216025;visibility:visible;mso-wrap-style:square;v-text-anchor:top" coordsize="394,766" o:gfxdata="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" path="m394,0l394,,356,38,319,77,284,117,249,160,207,218,168,276,131,339,98,402,69,467,45,535,26,604,14,673,7,746,6,766,,749,1,744,7,673,21,603,40,533,65,466,94,400,127,336,164,275,204,215,248,158,282,116,318,76,354,37,394,0xe" fillcolor="#44546a [3215]" strokecolor="#44546a [3215]" strokeweight="0">
                           <v:path arrowok="t" o:connecttype="custom" o:connectlocs="625475,0;625475,0;565150,60325;506413,122238;450850,185738;395288,254000;328613,346075;266700,438150;207963,538163;155575,638175;109538,741363;71438,849313;41275,958850;22225,1068388;11113,1184275;9525,1216025;0,1189038;1588,1181100;11113,1068388;33338,957263;63500,846138;103188,739775;149225,635000;201613,533400;260350,436563;323850,341313;393700,250825;447675,184150;504825,120650;561975,58738;625475,0" o:connectangles="0,0,0,0,0,0,0,0,0,0,0,0,0,0,0,0,0,0,0,0,0,0,0,0,0,0,0,0,0,0,0"/>
                         </v:shape>
-                        <v:shape id="Freihandform 28" o:spid="_x0000_s1039" style="position:absolute;left:5633;top:69153;width:571;height:3080;visibility:visible;mso-wrap-style:square;v-text-anchor:top" coordsize="36,194" o:gfxdata="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" path="m,l6,16r1,3l11,80r9,52l33,185r3,9l21,161,15,145,5,81,1,41,,xe" fillcolor="#44546a [3215]" strokecolor="#44546a [3215]" strokeweight="0">
+                        <v:shape id="Freihandform 28" o:spid="_x0000_s1039" style="position:absolute;left:563337;top:6915325;width:57150;height:307975;visibility:visible;mso-wrap-style:square;v-text-anchor:top" coordsize="36,194" o:gfxdata="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" path="m0,0l6,16,7,19,11,80,20,132,33,185,36,194,21,161,15,145,5,81,1,41,,0xe" fillcolor="#44546a [3215]" strokecolor="#44546a [3215]" strokeweight="0">
                           <v:path arrowok="t" o:connecttype="custom" o:connectlocs="0,0;9525,25400;11113,30163;17463,127000;31750,209550;52388,293688;57150,307975;33338,255588;23813,230188;7938,128588;1588,65088;0,0" o:connectangles="0,0,0,0,0,0,0,0,0,0,0,0"/>
                         </v:shape>
-                        <v:shape id="Freihandform 29" o:spid="_x0000_s1040" style="position:absolute;left:6077;top:72296;width:493;height:1032;visibility:visible;mso-wrap-style:square;v-text-anchor:top" coordsize="31,65" o:gfxdata="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" path="m,l31,65r-8,l,xe" fillcolor="#44546a [3215]" strokecolor="#44546a [3215]" strokeweight="0">
+                        <v:shape id="Freihandform 29" o:spid="_x0000_s1040" style="position:absolute;left:607787;top:7229650;width:49213;height:103188;visibility:visible;mso-wrap-style:square;v-text-anchor:top" coordsize="31,65" o:gfxdata="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" path="m0,0l31,65,23,65,,0xe" fillcolor="#44546a [3215]" strokecolor="#44546a [3215]" strokeweight="0">
                           <v:path arrowok="t" o:connecttype="custom" o:connectlocs="0,0;49213,103188;36513,103188;0,0" o:connectangles="0,0,0,0"/>
                         </v:shape>
-                        <v:shape id="Freihandform 30" o:spid="_x0000_s1041" style="position:absolute;left:5633;top:68788;width:111;height:666;visibility:visible;mso-wrap-style:square;v-text-anchor:top" coordsize="7,42" o:gfxdata="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" path="m,l6,17,7,42,6,39,,23,,xe" fillcolor="#44546a [3215]" strokecolor="#44546a [3215]" strokeweight="0">
+                        <v:shape id="Freihandform 30" o:spid="_x0000_s1041" style="position:absolute;left:563337;top:6878812;width:11113;height:66675;visibility:visible;mso-wrap-style:square;v-text-anchor:top" coordsize="7,42" o:gfxdata="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" path="m0,0l6,17,7,42,6,39,,23,,0xe" fillcolor="#44546a [3215]" strokecolor="#44546a [3215]" strokeweight="0">
                           <v:path arrowok="t" o:connecttype="custom" o:connectlocs="0,0;9525,26988;11113,66675;9525,61913;0,36513;0,0" o:connectangles="0,0,0,0,0,0"/>
                         </v:shape>
-                        <v:shape id="Freihandform 31" o:spid="_x0000_s1042" style="position:absolute;left:5871;top:71455;width:714;height:1873;visibility:visible;mso-wrap-style:square;v-text-anchor:top" coordsize="45,118" o:gfxdata="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" path="m,l6,16,21,49,33,84r12,34l44,118,13,53,11,42,,xe" fillcolor="#44546a [3215]" strokecolor="#44546a [3215]" strokeweight="0">
+                        <v:shape id="Freihandform 31" o:spid="_x0000_s1042" style="position:absolute;left:587149;top:7145512;width:71438;height:187325;visibility:visible;mso-wrap-style:square;v-text-anchor:top" coordsize="45,118" o:gfxdata="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" path="m0,0l6,16,21,49,33,84,45,118,44,118,13,53,11,42,,0xe" fillcolor="#44546a [3215]" strokecolor="#44546a [3215]" strokeweight="0">
                           <v:path arrowok="t" o:connecttype="custom" o:connectlocs="0,0;9525,25400;33338,77788;52388,133350;71438,187325;69850,187325;20638,84138;17463,66675;0,0" o:connectangles="0,0,0,0,0,0,0,0,0"/>
                         </v:shape>
                       </v:group>
-                      <v:group id="Gruppe 7" o:spid="_x0000_s1043" style="position:absolute;left:806;top:48269;width:13063;height:25059" coordorigin="806,46499" coordsize="8747,16779" o:gfxdata="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">
+                      <v:group id="Gruppe 7" o:spid="_x0000_s1043" style="position:absolute;left:80645;top:4826972;width:1306273;height:2505863" coordorigin="80645,4649964" coordsize="874712,1677988" o:gfxdata="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">
                         <o:lock v:ext="edit" aspectratio="t"/>
-                        <v:shape id="Freihandform 8" o:spid="_x0000_s1044" style="position:absolute;left:1187;top:51897;width:1984;height:7143;visibility:visible;mso-wrap-style:square;v-text-anchor:top" coordsize="125,450" o:gfxdata="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" path="m,l41,155,86,309r39,116l125,450,79,311,41,183,7,54,,xe" fillcolor="#44546a [3215]" strokecolor="#44546a [3215]" strokeweight="0">
+                        <v:shape id="Freihandform 8" o:spid="_x0000_s1044" style="position:absolute;left:118745;top:5189714;width:198438;height:714375;visibility:visible;mso-wrap-style:square;v-text-anchor:top" coordsize="125,450" o:gfxdata="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" path="m0,0l41,155,86,309,125,425,125,450,79,311,41,183,7,54,,0xe" fillcolor="#44546a [3215]" strokecolor="#44546a [3215]" strokeweight="0">
                           <v:fill opacity="13107f"/>
                           <v:stroke opacity="13107f"/>
                           <v:path arrowok="t" o:connecttype="custom" o:connectlocs="0,0;65088,246063;136525,490538;198438,674688;198438,714375;125413,493713;65088,290513;11113,85725;0,0" o:connectangles="0,0,0,0,0,0,0,0,0"/>
                         </v:shape>
-                        <v:shape id="Freihandform 9" o:spid="_x0000_s1045" style="position:absolute;left:3282;top:58913;width:1874;height:4366;visibility:visible;mso-wrap-style:square;v-text-anchor:top" coordsize="118,275" o:gfxdata="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" path="m,l8,20,37,96r32,74l118,275r-9,l61,174,30,100,,26,,xe" fillcolor="#44546a [3215]" strokecolor="#44546a [3215]" strokeweight="0">
+                        <v:shape id="Freihandform 9" o:spid="_x0000_s1045" style="position:absolute;left:328295;top:5891389;width:187325;height:436563;visibility:visible;mso-wrap-style:square;v-text-anchor:top" coordsize="118,275" o:gfxdata="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" path="m0,0l8,20,37,96,69,170,118,275,109,275,61,174,30,100,,26,,0xe" fillcolor="#44546a [3215]" strokecolor="#44546a [3215]" strokeweight="0">
                           <v:fill opacity="13107f"/>
                           <v:stroke opacity="13107f"/>
                           <v:path arrowok="t" o:connecttype="custom" o:connectlocs="0,0;12700,31750;58738,152400;109538,269875;187325,436563;173038,436563;96838,276225;47625,158750;0,41275;0,0" o:connectangles="0,0,0,0,0,0,0,0,0,0"/>
                         </v:shape>
-                        <v:shape id="Freihandform 10" o:spid="_x0000_s1046" style="position:absolute;left:806;top:50103;width:317;height:1921;visibility:visible;mso-wrap-style:square;v-text-anchor:top" coordsize="20,121" o:gfxdata="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" path="m,l16,72r4,49l18,112,,31,,xe" fillcolor="#44546a [3215]" strokecolor="#44546a [3215]" strokeweight="0">
+                        <v:shape id="Freihandform 10" o:spid="_x0000_s1046" style="position:absolute;left:80645;top:5010327;width:31750;height:192088;visibility:visible;mso-wrap-style:square;v-text-anchor:top" coordsize="20,121" o:gfxdata="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" path="m0,0l16,72,20,121,18,112,,31,,0xe" fillcolor="#44546a [3215]" strokecolor="#44546a [3215]" strokeweight="0">
                           <v:fill opacity="13107f"/>
                           <v:stroke opacity="13107f"/>
                           <v:path arrowok="t" o:connecttype="custom" o:connectlocs="0,0;25400,114300;31750,192088;28575,177800;0,49213;0,0" o:connectangles="0,0,0,0,0,0"/>
                         </v:shape>
-                        <v:shape id="Freihandform 12" o:spid="_x0000_s1047" style="position:absolute;left:1123;top:52024;width:2509;height:10207;visibility:visible;mso-wrap-style:square;v-text-anchor:top" coordsize="158,643" o:gfxdata="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" path="m,l11,46r11,83l36,211r19,90l76,389r27,87l123,533r21,55l155,632r3,11l142,608,118,544,95,478,69,391,47,302,29,212,13,107,,xe" fillcolor="#44546a [3215]" strokecolor="#44546a [3215]" strokeweight="0">
+                        <v:shape id="Freihandform 12" o:spid="_x0000_s1047" style="position:absolute;left:112395;top:5202414;width:250825;height:1020763;visibility:visible;mso-wrap-style:square;v-text-anchor:top" coordsize="158,643" o:gfxdata="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" path="m0,0l11,46,22,129,36,211,55,301,76,389,103,476,123,533,144,588,155,632,158,643,142,608,118,544,95,478,69,391,47,302,29,212,13,107,,0xe" fillcolor="#44546a [3215]" strokecolor="#44546a [3215]" strokeweight="0">
                           <v:fill opacity="13107f"/>
                           <v:stroke opacity="13107f"/>
                           <v:path arrowok="t" o:connecttype="custom" o:connectlocs="0,0;17463,73025;34925,204788;57150,334963;87313,477838;120650,617538;163513,755650;195263,846138;228600,933450;246063,1003300;250825,1020763;225425,965200;187325,863600;150813,758825;109538,620713;74613,479425;46038,336550;20638,169863;0,0" o:connectangles="0,0,0,0,0,0,0,0,0,0,0,0,0,0,0,0,0,0,0"/>
                         </v:shape>
-                        <v:shape id="Freihandform 13" o:spid="_x0000_s1048" style="position:absolute;left:3759;top:62152;width:524;height:1127;visibility:visible;mso-wrap-style:square;v-text-anchor:top" coordsize="33,71" o:gfxdata="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" path="m,l33,71r-9,l11,36,,xe" fillcolor="#44546a [3215]" strokecolor="#44546a [3215]" strokeweight="0">
+                        <v:shape id="Freihandform 13" o:spid="_x0000_s1048" style="position:absolute;left:375920;top:6215239;width:52388;height:112713;visibility:visible;mso-wrap-style:square;v-text-anchor:top" coordsize="33,71" o:gfxdata="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" path="m0,0l33,71,24,71,11,36,,0xe" fillcolor="#44546a [3215]" strokecolor="#44546a [3215]" strokeweight="0">
                           <v:fill opacity="13107f"/>
                           <v:stroke opacity="13107f"/>
                           <v:path arrowok="t" o:connecttype="custom" o:connectlocs="0,0;52388,112713;38100,112713;17463,57150;0,0" o:connectangles="0,0,0,0,0"/>
                         </v:shape>
-                        <v:shape id="Freihandform 14" o:spid="_x0000_s1049" style="position:absolute;left:1060;top:51246;width:238;height:1508;visibility:visible;mso-wrap-style:square;v-text-anchor:top" coordsize="15,95" o:gfxdata="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" path="m,l8,37r,4l15,95,4,49,,xe" fillcolor="#44546a [3215]" strokecolor="#44546a [3215]" strokeweight="0">
+                        <v:shape id="Freihandform 14" o:spid="_x0000_s1049" style="position:absolute;left:106045;top:5124627;width:23813;height:150813;visibility:visible;mso-wrap-style:square;v-text-anchor:top" coordsize="15,95" o:gfxdata="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" path="m0,0l8,37,8,41,15,95,4,49,,0xe" fillcolor="#44546a [3215]" strokecolor="#44546a [3215]" strokeweight="0">
                           <v:fill opacity="13107f"/>
                           <v:stroke opacity="13107f"/>
                           <v:path arrowok="t" o:connecttype="custom" o:connectlocs="0,0;12700,58738;12700,65088;23813,150813;6350,77788;0,0" o:connectangles="0,0,0,0,0,0"/>
                         </v:shape>
-                        <v:shape id="Freihandform 15" o:spid="_x0000_s1050" style="position:absolute;left:3171;top:46499;width:6382;height:12414;visibility:visible;mso-wrap-style:square;v-text-anchor:top" coordsize="402,782" o:gfxdata="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" path="m402,r,1l363,39,325,79r-35,42l255,164r-44,58l171,284r-38,62l100,411,71,478,45,546,27,617,13,689,7,761r,21l,765r1,-4l7,688,21,616,40,545,66,475,95,409r35,-66l167,281r42,-61l253,163r34,-43l324,78,362,38,402,xe" fillcolor="#44546a [3215]" strokecolor="#44546a [3215]" strokeweight="0">
+                        <v:shape id="Freihandform 15" o:spid="_x0000_s1050" style="position:absolute;left:317182;top:4649964;width:638175;height:1241425;visibility:visible;mso-wrap-style:square;v-text-anchor:top" coordsize="402,782" o:gfxdata="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" path="m402,0l402,1,363,39,325,79,290,121,255,164,211,222,171,284,133,346,100,411,71,478,45,546,27,617,13,689,7,761,7,782,,765,1,761,7,688,21,616,40,545,66,475,95,409,130,343,167,281,209,220,253,163,287,120,324,78,362,38,402,0xe" fillcolor="#44546a [3215]" strokecolor="#44546a [3215]" strokeweight="0">
                           <v:fill opacity="13107f"/>
                           <v:stroke opacity="13107f"/>
                           <v:path arrowok="t" o:connecttype="custom" o:connectlocs="638175,0;638175,1588;576263,61913;515938,125413;460375,192088;404813,260350;334963,352425;271463,450850;211138,549275;158750,652463;112713,758825;71438,866775;42863,979488;20638,1093788;11113,1208088;11113,1241425;0,1214438;1588,1208088;11113,1092200;33338,977900;63500,865188;104775,754063;150813,649288;206375,544513;265113,446088;331788,349250;401638,258763;455613,190500;514350,123825;574675,60325;638175,0" o:connectangles="0,0,0,0,0,0,0,0,0,0,0,0,0,0,0,0,0,0,0,0,0,0,0,0,0,0,0,0,0,0,0"/>
                         </v:shape>
-                        <v:shape id="Freihandform 16" o:spid="_x0000_s1051" style="position:absolute;left:3171;top:59040;width:588;height:3112;visibility:visible;mso-wrap-style:square;v-text-anchor:top" coordsize="37,196" o:gfxdata="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" path="m,l6,15r1,3l12,80r9,54l33,188r4,8l22,162,15,146,5,81,1,40,,xe" fillcolor="#44546a [3215]" strokecolor="#44546a [3215]" strokeweight="0">
+                        <v:shape id="Freihandform 16" o:spid="_x0000_s1051" style="position:absolute;left:317182;top:5904089;width:58738;height:311150;visibility:visible;mso-wrap-style:square;v-text-anchor:top" coordsize="37,196" o:gfxdata="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" path="m0,0l6,15,7,18,12,80,21,134,33,188,37,196,22,162,15,146,5,81,1,40,,0xe" fillcolor="#44546a [3215]" strokecolor="#44546a [3215]" strokeweight="0">
                           <v:fill opacity="13107f"/>
                           <v:stroke opacity="13107f"/>
                           <v:path arrowok="t" o:connecttype="custom" o:connectlocs="0,0;9525,23813;11113,28575;19050,127000;33338,212725;52388,298450;58738,311150;34925,257175;23813,231775;7938,128588;1588,63500;0,0" o:connectangles="0,0,0,0,0,0,0,0,0,0,0,0"/>
                         </v:shape>
-                        <v:shape id="Freihandform 17" o:spid="_x0000_s1052" style="position:absolute;left:3632;top:62231;width:492;height:1048;visibility:visible;mso-wrap-style:square;v-text-anchor:top" coordsize="31,66" o:gfxdata="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" path="m,l31,66r-7,l,xe" fillcolor="#44546a [3215]" strokecolor="#44546a [3215]" strokeweight="0">
+                        <v:shape id="Freihandform 17" o:spid="_x0000_s1052" style="position:absolute;left:363220;top:6223177;width:49213;height:104775;visibility:visible;mso-wrap-style:square;v-text-anchor:top" coordsize="31,66" o:gfxdata="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" path="m0,0l31,66,24,66,,0xe" fillcolor="#44546a [3215]" strokecolor="#44546a [3215]" strokeweight="0">
                           <v:fill opacity="13107f"/>
                           <v:stroke opacity="13107f"/>
                           <v:path arrowok="t" o:connecttype="custom" o:connectlocs="0,0;49213,104775;38100,104775;0,0" o:connectangles="0,0,0,0"/>
                         </v:shape>
-                        <v:shape id="Freihandform 18" o:spid="_x0000_s1053" style="position:absolute;left:3171;top:58644;width:111;height:682;visibility:visible;mso-wrap-style:square;v-text-anchor:top" coordsize="7,43" o:gfxdata="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" path="m,l7,17r,26l6,40,,25,,xe" fillcolor="#44546a [3215]" strokecolor="#44546a [3215]" strokeweight="0">
+                        <v:shape id="Freihandform 18" o:spid="_x0000_s1053" style="position:absolute;left:317182;top:5864402;width:11113;height:68263;visibility:visible;mso-wrap-style:square;v-text-anchor:top" coordsize="7,43" o:gfxdata="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" path="m0,0l7,17,7,43,6,40,,25,,0xe" fillcolor="#44546a [3215]" strokecolor="#44546a [3215]" strokeweight="0">
                           <v:fill opacity="13107f"/>
                           <v:stroke opacity="13107f"/>
                           <v:path arrowok="t" o:connecttype="custom" o:connectlocs="0,0;11113,26988;11113,68263;9525,63500;0,39688;0,0" o:connectangles="0,0,0,0,0,0"/>
                         </v:shape>
-                        <v:shape id="Freihandform 19" o:spid="_x0000_s1054" style="position:absolute;left:3409;top:61358;width:731;height:1921;visibility:visible;mso-wrap-style:square;v-text-anchor:top" coordsize="46,121" o:gfxdata="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" path="m,l7,16,22,50,33,86r13,35l45,121,14,55,11,44,,xe" fillcolor="#44546a [3215]" strokecolor="#44546a [3215]" strokeweight="0">
+                        <v:shape id="Freihandform 19" o:spid="_x0000_s1054" style="position:absolute;left:340995;top:6135864;width:73025;height:192088;visibility:visible;mso-wrap-style:square;v-text-anchor:top" coordsize="46,121" o:gfxdata="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" path="m0,0l7,16,22,50,33,86,46,121,45,121,14,55,11,44,,0xe" fillcolor="#44546a [3215]" strokecolor="#44546a [3215]" strokeweight="0">
                           <v:fill opacity="13107f"/>
                           <v:stroke opacity="13107f"/>
                           <v:path arrowok="t" o:connecttype="custom" o:connectlocs="0,0;11113,25400;34925,79375;52388,136525;73025,192088;71438,192088;22225,87313;17463,69850;0,0" o:connectangles="0,0,0,0,0,0,0,0,0"/>
@@ -3619,7 +3604,7 @@
             <mc:AlternateContent>
               <mc:Choice Requires="wps">
                 <w:drawing>
-                  <wp:anchor distT="0" distB="0" distL="114300" distR="114300" simplePos="0" relativeHeight="251661312" behindDoc="0" locked="0" layoutInCell="1" allowOverlap="1">
+                  <wp:anchor distT="0" distB="0" distL="114300" distR="114300" simplePos="0" relativeHeight="251661312" behindDoc="0" locked="0" layoutInCell="1" allowOverlap="1" wp14:anchorId="5AED5493" wp14:editId="5DD27C2B">
                     <wp:simplePos x="0" y="0"/>
                     <mc:AlternateContent>
                       <mc:Choice Requires="wp14">
@@ -3645,7 +3630,7 @@
                         </wp:positionV>
                       </mc:Fallback>
                     </mc:AlternateContent>
-                    <wp:extent cx="3657600" cy="365760"/>
+                    <wp:extent cx="3402330" cy="518160"/>
                     <wp:effectExtent l="0" t="0" r="0" b="0"/>
                     <wp:wrapNone/>
                     <wp:docPr id="32" name="Textfeld 32"/>
@@ -3657,7 +3642,7 @@
                           <wps:spPr>
                             <a:xfrm>
                               <a:off x="0" y="0"/>
-                              <a:ext cx="3657600" cy="365760"/>
+                              <a:ext cx="3402330" cy="518160"/>
                             </a:xfrm>
                             <a:prstGeom prst="rect">
                               <a:avLst/>
@@ -3706,6 +3691,7 @@
                                     <w:dataBinding w:prefixMappings="xmlns:ns0='http://purl.org/dc/elements/1.1/' xmlns:ns1='http://schemas.openxmlformats.org/package/2006/metadata/core-properties' " w:xpath="/ns1:coreProperties[1]/ns0:creator[1]" w:storeItemID="{6C3C8BC8-F283-45AE-878A-BAB7291924A1}"/>
                                     <w:text/>
                                   </w:sdtPr>
+                                  <w:sdtEndPr/>
                                   <w:sdtContent>
                                     <w:r>
                                       <w:rPr>
@@ -3780,11 +3766,11 @@
               </mc:Choice>
               <mc:Fallback>
                 <w:pict>
-                  <v:shapetype id="_x0000_t202" coordsize="21600,21600" o:spt="202" path="m,l,21600r21600,l21600,xe">
+                  <v:shapetype w14:anchorId="5AED5493" id="_x0000_t202" coordsize="21600,21600" o:spt="202" path="m0,0l0,21600,21600,21600,21600,0xe">
                     <v:stroke joinstyle="miter"/>
                     <v:path gradientshapeok="t" o:connecttype="rect"/>
                   </v:shapetype>
-                  <v:shape id="Textfeld 32" o:spid="_x0000_s1055" type="#_x0000_t202" style="position:absolute;margin-left:0;margin-top:0;width:4in;height:28.8pt;z-index:251661312;visibility:visible;mso-wrap-style:square;mso-width-percent:450;mso-height-percent:0;mso-left-percent:420;mso-top-percent:880;mso-wrap-distance-left:9pt;mso-wrap-distance-top:0;mso-wrap-distance-right:9pt;mso-wrap-distance-bottom:0;mso-position-horizontal-relative:page;mso-position-vertical-relative:page;mso-width-percent:450;mso-height-percent:0;mso-left-percent:420;mso-top-percent:880;mso-width-relative:page;mso-height-relative:margin;v-text-anchor:bottom" o:gfxdata="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" filled="f" stroked="f" strokeweight=".5pt">
+                  <v:shape id="Textfeld 32" o:spid="_x0000_s1055" type="#_x0000_t202" style="position:absolute;margin-left:0;margin-top:0;width:267.9pt;height:40.8pt;z-index:251661312;visibility:visible;mso-wrap-style:square;mso-width-percent:450;mso-height-percent:0;mso-left-percent:420;mso-top-percent:880;mso-wrap-distance-left:9pt;mso-wrap-distance-top:0;mso-wrap-distance-right:9pt;mso-wrap-distance-bottom:0;mso-position-horizontal-relative:page;mso-position-vertical-relative:page;mso-width-percent:450;mso-height-percent:0;mso-left-percent:420;mso-top-percent:880;mso-width-relative:page;mso-height-relative:margin;v-text-anchor:bottom" o:gfxdata="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" filled="f" stroked="f" strokeweight=".5pt">
                     <v:textbox style="mso-fit-shape-to-text:t" inset="0,0,0,0">
                       <w:txbxContent>
                         <w:p>
@@ -3809,6 +3795,7 @@
                               <w:dataBinding w:prefixMappings="xmlns:ns0='http://purl.org/dc/elements/1.1/' xmlns:ns1='http://schemas.openxmlformats.org/package/2006/metadata/core-properties' " w:xpath="/ns1:coreProperties[1]/ns0:creator[1]" w:storeItemID="{6C3C8BC8-F283-45AE-878A-BAB7291924A1}"/>
                               <w:text/>
                             </w:sdtPr>
+                            <w:sdtEndPr/>
                             <w:sdtContent>
                               <w:r>
                                 <w:rPr>
@@ -3876,7 +3863,7 @@
             <mc:AlternateContent>
               <mc:Choice Requires="wps">
                 <w:drawing>
-                  <wp:anchor distT="0" distB="0" distL="114300" distR="114300" simplePos="0" relativeHeight="251660288" behindDoc="0" locked="0" layoutInCell="1" allowOverlap="1">
+                  <wp:anchor distT="0" distB="0" distL="114300" distR="114300" simplePos="0" relativeHeight="251660288" behindDoc="0" locked="0" layoutInCell="1" allowOverlap="1" wp14:anchorId="6EF2659E" wp14:editId="64316318">
                     <wp:simplePos x="0" y="0"/>
                     <mc:AlternateContent>
                       <mc:Choice Requires="wp14">
@@ -3902,7 +3889,7 @@
                         </wp:positionV>
                       </mc:Fallback>
                     </mc:AlternateContent>
-                    <wp:extent cx="3657600" cy="1069848"/>
+                    <wp:extent cx="3402330" cy="1043305"/>
                     <wp:effectExtent l="0" t="0" r="7620" b="635"/>
                     <wp:wrapNone/>
                     <wp:docPr id="1" name="Textfeld 1"/>
@@ -3914,7 +3901,7 @@
                           <wps:spPr>
                             <a:xfrm>
                               <a:off x="0" y="0"/>
-                              <a:ext cx="3657600" cy="1069848"/>
+                              <a:ext cx="3402330" cy="1043305"/>
                             </a:xfrm>
                             <a:prstGeom prst="rect">
                               <a:avLst/>
@@ -3964,6 +3951,7 @@
                                     <w:dataBinding w:prefixMappings="xmlns:ns0='http://purl.org/dc/elements/1.1/' xmlns:ns1='http://schemas.openxmlformats.org/package/2006/metadata/core-properties' " w:xpath="/ns1:coreProperties[1]/ns0:title[1]" w:storeItemID="{6C3C8BC8-F283-45AE-878A-BAB7291924A1}"/>
                                     <w:text/>
                                   </w:sdtPr>
+                                  <w:sdtEndPr/>
                                   <w:sdtContent>
                                     <w:r>
                                       <w:rPr>
@@ -3999,6 +3987,7 @@
                                     <w:dataBinding w:prefixMappings="xmlns:ns0='http://purl.org/dc/elements/1.1/' xmlns:ns1='http://schemas.openxmlformats.org/package/2006/metadata/core-properties' " w:xpath="/ns1:coreProperties[1]/ns0:subject[1]" w:storeItemID="{6C3C8BC8-F283-45AE-878A-BAB7291924A1}"/>
                                     <w:text/>
                                   </w:sdtPr>
+                                  <w:sdtEndPr/>
                                   <w:sdtContent>
                                     <w:r>
                                       <w:rPr>
@@ -4033,7 +4022,7 @@
               </mc:Choice>
               <mc:Fallback>
                 <w:pict>
-                  <v:shape id="Textfeld 1" o:spid="_x0000_s1056" type="#_x0000_t202" style="position:absolute;margin-left:0;margin-top:0;width:4in;height:84.25pt;z-index:251660288;visibility:visible;mso-wrap-style:square;mso-width-percent:450;mso-height-percent:0;mso-left-percent:420;mso-top-percent:175;mso-wrap-distance-left:9pt;mso-wrap-distance-top:0;mso-wrap-distance-right:9pt;mso-wrap-distance-bottom:0;mso-position-horizontal-relative:page;mso-position-vertical-relative:page;mso-width-percent:450;mso-height-percent:0;mso-left-percent:420;mso-top-percent:175;mso-width-relative:page;mso-height-relative:margin;v-text-anchor:top" o:gfxdata="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" filled="f" stroked="f" strokeweight=".5pt">
+                  <v:shape w14:anchorId="6EF2659E" id="Textfeld 1" o:spid="_x0000_s1056" type="#_x0000_t202" style="position:absolute;margin-left:0;margin-top:0;width:267.9pt;height:82.15pt;z-index:251660288;visibility:visible;mso-wrap-style:square;mso-width-percent:450;mso-height-percent:0;mso-left-percent:420;mso-top-percent:175;mso-wrap-distance-left:9pt;mso-wrap-distance-top:0;mso-wrap-distance-right:9pt;mso-wrap-distance-bottom:0;mso-position-horizontal-relative:page;mso-position-vertical-relative:page;mso-width-percent:450;mso-height-percent:0;mso-left-percent:420;mso-top-percent:175;mso-width-relative:page;mso-height-relative:margin;v-text-anchor:top" o:gfxdata="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" filled="f" stroked="f" strokeweight=".5pt">
                     <v:textbox style="mso-fit-shape-to-text:t" inset="0,0,0,0">
                       <w:txbxContent>
                         <w:p>
@@ -4059,6 +4048,7 @@
                               <w:dataBinding w:prefixMappings="xmlns:ns0='http://purl.org/dc/elements/1.1/' xmlns:ns1='http://schemas.openxmlformats.org/package/2006/metadata/core-properties' " w:xpath="/ns1:coreProperties[1]/ns0:title[1]" w:storeItemID="{6C3C8BC8-F283-45AE-878A-BAB7291924A1}"/>
                               <w:text/>
                             </w:sdtPr>
+                            <w:sdtEndPr/>
                             <w:sdtContent>
                               <w:r>
                                 <w:rPr>
@@ -4094,6 +4084,7 @@
                               <w:dataBinding w:prefixMappings="xmlns:ns0='http://purl.org/dc/elements/1.1/' xmlns:ns1='http://schemas.openxmlformats.org/package/2006/metadata/core-properties' " w:xpath="/ns1:coreProperties[1]/ns0:subject[1]" w:storeItemID="{6C3C8BC8-F283-45AE-878A-BAB7291924A1}"/>
                               <w:text/>
                             </w:sdtPr>
+                            <w:sdtEndPr/>
                             <w:sdtContent>
                               <w:r>
                                 <w:rPr>
@@ -4126,60 +4117,58 @@
         </w:rPr>
         <w:br w:type="page"/>
       </w:r>
-      <w:bookmarkStart w:id="0" w:name="_GoBack"/>
+    </w:p>
+    <w:p>
+      <w:pPr>
+        <w:pStyle w:val="berschrift1"/>
+        <w:rPr>
+          <w:rFonts w:ascii="Cambria" w:hAnsi="Cambria"/>
+        </w:rPr>
+      </w:pPr>
+      <w:bookmarkStart w:id="0" w:name="_Toc526772748"/>
+      <w:r>
+        <w:rPr>
+          <w:rFonts w:ascii="Cambria" w:hAnsi="Cambria"/>
+        </w:rPr>
+        <w:lastRenderedPageBreak/>
+        <w:t>Zusammenfassung</w:t>
+      </w:r>
       <w:bookmarkEnd w:id="0"/>
     </w:p>
     <w:p>
       <w:pPr>
-        <w:pStyle w:val="berschrift1"/>
-        <w:rPr>
-          <w:rFonts w:ascii="Cambria" w:hAnsi="Cambria"/>
-        </w:rPr>
-      </w:pPr>
-      <w:bookmarkStart w:id="1" w:name="_Toc526772748"/>
-      <w:r>
-        <w:rPr>
-          <w:rFonts w:ascii="Cambria" w:hAnsi="Cambria"/>
-        </w:rPr>
-        <w:lastRenderedPageBreak/>
-        <w:t>Zusammenfassung</w:t>
-      </w:r>
-      <w:bookmarkEnd w:id="1"/>
+        <w:rPr>
+          <w:rFonts w:ascii="Cambria" w:hAnsi="Cambria"/>
+          <w:color w:val="FF0000"/>
+        </w:rPr>
+      </w:pPr>
+      <w:r>
+        <w:rPr>
+          <w:rFonts w:ascii="Cambria" w:hAnsi="Cambria"/>
+          <w:color w:val="FF0000"/>
+        </w:rPr>
+        <w:t>Fehlt Noch</w:t>
+      </w:r>
     </w:p>
     <w:p>
       <w:pPr>
-        <w:rPr>
-          <w:rFonts w:ascii="Cambria" w:hAnsi="Cambria"/>
-          <w:color w:val="FF0000"/>
-        </w:rPr>
-      </w:pPr>
-      <w:r>
-        <w:rPr>
-          <w:rFonts w:ascii="Cambria" w:hAnsi="Cambria"/>
-          <w:color w:val="FF0000"/>
-        </w:rPr>
-        <w:t>Fehlt Noch</w:t>
-      </w:r>
-    </w:p>
-    <w:p>
-      <w:pPr>
         <w:pStyle w:val="berschrift1"/>
         <w:rPr>
           <w:rFonts w:ascii="Cambria" w:hAnsi="Cambria"/>
         </w:rPr>
       </w:pPr>
-      <w:bookmarkStart w:id="2" w:name="_Toc526772749"/>
+      <w:bookmarkStart w:id="1" w:name="_Toc526772749"/>
       <w:r>
         <w:rPr>
           <w:rFonts w:ascii="Cambria" w:hAnsi="Cambria"/>
         </w:rPr>
         <w:t>Historie</w:t>
       </w:r>
-      <w:bookmarkEnd w:id="2"/>
+      <w:bookmarkEnd w:id="1"/>
     </w:p>
     <w:tbl>
       <w:tblPr>
-        <w:tblStyle w:val="Gitternetztabelle1hellAkzent1"/>
+        <w:tblStyle w:val="Rastertabelle1hell-Akzent1"/>
         <w:tblW w:w="0" w:type="auto"/>
         <w:tblLook w:val="04A0" w:firstRow="1" w:lastRow="0" w:firstColumn="1" w:lastColumn="0" w:noHBand="0" w:noVBand="1"/>
       </w:tblPr>
@@ -4617,7 +4606,7 @@
           <w:hyperlink w:anchor="_Toc526772748" w:history="1">
             <w:r>
               <w:rPr>
-                <w:rStyle w:val="Hyperlink"/>
+                <w:rStyle w:val="Link"/>
                 <w:rFonts w:ascii="Cambria" w:hAnsi="Cambria"/>
                 <w:noProof/>
               </w:rPr>
@@ -4695,7 +4684,7 @@
           <w:hyperlink w:anchor="_Toc526772749" w:history="1">
             <w:r>
               <w:rPr>
-                <w:rStyle w:val="Hyperlink"/>
+                <w:rStyle w:val="Link"/>
                 <w:rFonts w:ascii="Cambria" w:hAnsi="Cambria"/>
                 <w:noProof/>
               </w:rPr>
@@ -4774,7 +4763,7 @@
           <w:hyperlink w:anchor="_Toc526772750" w:history="1">
             <w:r>
               <w:rPr>
-                <w:rStyle w:val="Hyperlink"/>
+                <w:rStyle w:val="Link"/>
                 <w:rFonts w:ascii="Cambria" w:hAnsi="Cambria"/>
                 <w:noProof/>
               </w:rPr>
@@ -4790,7 +4779,7 @@
             </w:r>
             <w:r>
               <w:rPr>
-                <w:rStyle w:val="Hyperlink"/>
+                <w:rStyle w:val="Link"/>
                 <w:rFonts w:ascii="Cambria" w:hAnsi="Cambria"/>
                 <w:noProof/>
               </w:rPr>
@@ -4868,7 +4857,7 @@
           <w:hyperlink w:anchor="_Toc526772751" w:history="1">
             <w:r>
               <w:rPr>
-                <w:rStyle w:val="Hyperlink"/>
+                <w:rStyle w:val="Link"/>
                 <w:rFonts w:ascii="Cambria" w:hAnsi="Cambria"/>
                 <w:noProof/>
               </w:rPr>
@@ -4883,7 +4872,7 @@
             </w:r>
             <w:r>
               <w:rPr>
-                <w:rStyle w:val="Hyperlink"/>
+                <w:rStyle w:val="Link"/>
                 <w:rFonts w:ascii="Cambria" w:hAnsi="Cambria"/>
                 <w:noProof/>
               </w:rPr>
@@ -4961,7 +4950,7 @@
           <w:hyperlink w:anchor="_Toc526772752" w:history="1">
             <w:r>
               <w:rPr>
-                <w:rStyle w:val="Hyperlink"/>
+                <w:rStyle w:val="Link"/>
                 <w:rFonts w:ascii="Cambria" w:hAnsi="Cambria"/>
                 <w:noProof/>
               </w:rPr>
@@ -4976,7 +4965,7 @@
             </w:r>
             <w:r>
               <w:rPr>
-                <w:rStyle w:val="Hyperlink"/>
+                <w:rStyle w:val="Link"/>
                 <w:rFonts w:ascii="Cambria" w:hAnsi="Cambria"/>
                 <w:noProof/>
               </w:rPr>
@@ -5054,7 +5043,7 @@
           <w:hyperlink w:anchor="_Toc526772753" w:history="1">
             <w:r>
               <w:rPr>
-                <w:rStyle w:val="Hyperlink"/>
+                <w:rStyle w:val="Link"/>
                 <w:rFonts w:ascii="Cambria" w:hAnsi="Cambria"/>
                 <w:noProof/>
               </w:rPr>
@@ -5069,7 +5058,7 @@
             </w:r>
             <w:r>
               <w:rPr>
-                <w:rStyle w:val="Hyperlink"/>
+                <w:rStyle w:val="Link"/>
                 <w:rFonts w:ascii="Cambria" w:hAnsi="Cambria"/>
                 <w:noProof/>
               </w:rPr>
@@ -5148,7 +5137,7 @@
           <w:hyperlink w:anchor="_Toc526772754" w:history="1">
             <w:r>
               <w:rPr>
-                <w:rStyle w:val="Hyperlink"/>
+                <w:rStyle w:val="Link"/>
                 <w:rFonts w:ascii="Cambria" w:hAnsi="Cambria"/>
                 <w:noProof/>
               </w:rPr>
@@ -5164,7 +5153,7 @@
             </w:r>
             <w:r>
               <w:rPr>
-                <w:rStyle w:val="Hyperlink"/>
+                <w:rStyle w:val="Link"/>
                 <w:rFonts w:ascii="Cambria" w:hAnsi="Cambria"/>
                 <w:noProof/>
               </w:rPr>
@@ -5242,7 +5231,7 @@
           <w:hyperlink w:anchor="_Toc526772755" w:history="1">
             <w:r>
               <w:rPr>
-                <w:rStyle w:val="Hyperlink"/>
+                <w:rStyle w:val="Link"/>
                 <w:rFonts w:ascii="Cambria" w:hAnsi="Cambria"/>
                 <w:noProof/>
               </w:rPr>
@@ -5257,7 +5246,7 @@
             </w:r>
             <w:r>
               <w:rPr>
-                <w:rStyle w:val="Hyperlink"/>
+                <w:rStyle w:val="Link"/>
                 <w:rFonts w:ascii="Cambria" w:hAnsi="Cambria"/>
                 <w:noProof/>
               </w:rPr>
@@ -5335,7 +5324,7 @@
           <w:hyperlink w:anchor="_Toc526772756" w:history="1">
             <w:r>
               <w:rPr>
-                <w:rStyle w:val="Hyperlink"/>
+                <w:rStyle w:val="Link"/>
                 <w:rFonts w:ascii="Cambria" w:hAnsi="Cambria"/>
                 <w:noProof/>
               </w:rPr>
@@ -5350,7 +5339,7 @@
             </w:r>
             <w:r>
               <w:rPr>
-                <w:rStyle w:val="Hyperlink"/>
+                <w:rStyle w:val="Link"/>
                 <w:rFonts w:ascii="Cambria" w:hAnsi="Cambria"/>
                 <w:noProof/>
               </w:rPr>
@@ -5428,7 +5417,7 @@
           <w:hyperlink w:anchor="_Toc526772757" w:history="1">
             <w:r>
               <w:rPr>
-                <w:rStyle w:val="Hyperlink"/>
+                <w:rStyle w:val="Link"/>
                 <w:rFonts w:ascii="Cambria" w:hAnsi="Cambria"/>
                 <w:noProof/>
               </w:rPr>
@@ -5443,7 +5432,7 @@
             </w:r>
             <w:r>
               <w:rPr>
-                <w:rStyle w:val="Hyperlink"/>
+                <w:rStyle w:val="Link"/>
                 <w:rFonts w:ascii="Cambria" w:hAnsi="Cambria"/>
                 <w:noProof/>
               </w:rPr>
@@ -5521,7 +5510,7 @@
           <w:hyperlink w:anchor="_Toc526772758" w:history="1">
             <w:r>
               <w:rPr>
-                <w:rStyle w:val="Hyperlink"/>
+                <w:rStyle w:val="Link"/>
                 <w:rFonts w:ascii="Cambria" w:hAnsi="Cambria"/>
                 <w:noProof/>
               </w:rPr>
@@ -5536,7 +5525,7 @@
             </w:r>
             <w:r>
               <w:rPr>
-                <w:rStyle w:val="Hyperlink"/>
+                <w:rStyle w:val="Link"/>
                 <w:rFonts w:ascii="Cambria" w:hAnsi="Cambria"/>
                 <w:noProof/>
               </w:rPr>
@@ -5613,7 +5602,7 @@
           <w:hyperlink w:anchor="_Toc526772759" w:history="1">
             <w:r>
               <w:rPr>
-                <w:rStyle w:val="Hyperlink"/>
+                <w:rStyle w:val="Link"/>
                 <w:rFonts w:ascii="Cambria" w:hAnsi="Cambria"/>
                 <w:noProof/>
               </w:rPr>
@@ -5692,7 +5681,7 @@
           <w:hyperlink w:anchor="_Toc526772760" w:history="1">
             <w:r>
               <w:rPr>
-                <w:rStyle w:val="Hyperlink"/>
+                <w:rStyle w:val="Link"/>
                 <w:rFonts w:ascii="Cambria" w:hAnsi="Cambria"/>
                 <w:noProof/>
               </w:rPr>
@@ -5708,7 +5697,7 @@
             </w:r>
             <w:r>
               <w:rPr>
-                <w:rStyle w:val="Hyperlink"/>
+                <w:rStyle w:val="Link"/>
                 <w:rFonts w:ascii="Cambria" w:hAnsi="Cambria"/>
                 <w:noProof/>
               </w:rPr>
@@ -5787,7 +5776,7 @@
           <w:hyperlink w:anchor="_Toc526772761" w:history="1">
             <w:r>
               <w:rPr>
-                <w:rStyle w:val="Hyperlink"/>
+                <w:rStyle w:val="Link"/>
                 <w:rFonts w:ascii="Cambria" w:hAnsi="Cambria"/>
                 <w:noProof/>
               </w:rPr>
@@ -5803,7 +5792,7 @@
             </w:r>
             <w:r>
               <w:rPr>
-                <w:rStyle w:val="Hyperlink"/>
+                <w:rStyle w:val="Link"/>
                 <w:rFonts w:ascii="Cambria" w:hAnsi="Cambria"/>
                 <w:noProof/>
               </w:rPr>
@@ -5881,7 +5870,7 @@
           <w:hyperlink w:anchor="_Toc526772762" w:history="1">
             <w:r>
               <w:rPr>
-                <w:rStyle w:val="Hyperlink"/>
+                <w:rStyle w:val="Link"/>
                 <w:rFonts w:ascii="Cambria" w:hAnsi="Cambria"/>
                 <w:noProof/>
               </w:rPr>
@@ -5896,7 +5885,7 @@
             </w:r>
             <w:r>
               <w:rPr>
-                <w:rStyle w:val="Hyperlink"/>
+                <w:rStyle w:val="Link"/>
                 <w:rFonts w:ascii="Cambria" w:hAnsi="Cambria"/>
                 <w:noProof/>
               </w:rPr>
@@ -5974,7 +5963,7 @@
           <w:hyperlink w:anchor="_Toc526772763" w:history="1">
             <w:r>
               <w:rPr>
-                <w:rStyle w:val="Hyperlink"/>
+                <w:rStyle w:val="Link"/>
                 <w:rFonts w:ascii="Cambria" w:hAnsi="Cambria"/>
                 <w:noProof/>
               </w:rPr>
@@ -5989,7 +5978,7 @@
             </w:r>
             <w:r>
               <w:rPr>
-                <w:rStyle w:val="Hyperlink"/>
+                <w:rStyle w:val="Link"/>
                 <w:rFonts w:ascii="Cambria" w:hAnsi="Cambria"/>
                 <w:noProof/>
               </w:rPr>
@@ -6067,7 +6056,7 @@
           <w:hyperlink w:anchor="_Toc526772764" w:history="1">
             <w:r>
               <w:rPr>
-                <w:rStyle w:val="Hyperlink"/>
+                <w:rStyle w:val="Link"/>
                 <w:rFonts w:ascii="Cambria" w:hAnsi="Cambria"/>
                 <w:noProof/>
               </w:rPr>
@@ -6082,7 +6071,7 @@
             </w:r>
             <w:r>
               <w:rPr>
-                <w:rStyle w:val="Hyperlink"/>
+                <w:rStyle w:val="Link"/>
                 <w:rFonts w:ascii="Cambria" w:hAnsi="Cambria"/>
                 <w:noProof/>
               </w:rPr>
@@ -6160,7 +6149,7 @@
           <w:hyperlink w:anchor="_Toc526772765" w:history="1">
             <w:r>
               <w:rPr>
-                <w:rStyle w:val="Hyperlink"/>
+                <w:rStyle w:val="Link"/>
                 <w:rFonts w:ascii="Cambria" w:hAnsi="Cambria"/>
                 <w:noProof/>
               </w:rPr>
@@ -6175,7 +6164,7 @@
             </w:r>
             <w:r>
               <w:rPr>
-                <w:rStyle w:val="Hyperlink"/>
+                <w:rStyle w:val="Link"/>
                 <w:rFonts w:ascii="Cambria" w:hAnsi="Cambria"/>
                 <w:noProof/>
               </w:rPr>
@@ -6254,7 +6243,7 @@
           <w:hyperlink w:anchor="_Toc526772766" w:history="1">
             <w:r>
               <w:rPr>
-                <w:rStyle w:val="Hyperlink"/>
+                <w:rStyle w:val="Link"/>
                 <w:rFonts w:ascii="Cambria" w:hAnsi="Cambria"/>
                 <w:noProof/>
               </w:rPr>
@@ -6270,7 +6259,7 @@
             </w:r>
             <w:r>
               <w:rPr>
-                <w:rStyle w:val="Hyperlink"/>
+                <w:rStyle w:val="Link"/>
                 <w:rFonts w:ascii="Cambria" w:hAnsi="Cambria"/>
                 <w:noProof/>
               </w:rPr>
@@ -6348,7 +6337,7 @@
           <w:hyperlink w:anchor="_Toc526772767" w:history="1">
             <w:r>
               <w:rPr>
-                <w:rStyle w:val="Hyperlink"/>
+                <w:rStyle w:val="Link"/>
                 <w:rFonts w:ascii="Cambria" w:hAnsi="Cambria"/>
                 <w:noProof/>
               </w:rPr>
@@ -6363,7 +6352,7 @@
             </w:r>
             <w:r>
               <w:rPr>
-                <w:rStyle w:val="Hyperlink"/>
+                <w:rStyle w:val="Link"/>
                 <w:rFonts w:ascii="Cambria" w:hAnsi="Cambria"/>
                 <w:noProof/>
               </w:rPr>
@@ -6441,7 +6430,7 @@
           <w:hyperlink w:anchor="_Toc526772768" w:history="1">
             <w:r>
               <w:rPr>
-                <w:rStyle w:val="Hyperlink"/>
+                <w:rStyle w:val="Link"/>
                 <w:rFonts w:ascii="Cambria" w:hAnsi="Cambria"/>
                 <w:noProof/>
               </w:rPr>
@@ -6456,7 +6445,7 @@
             </w:r>
             <w:r>
               <w:rPr>
-                <w:rStyle w:val="Hyperlink"/>
+                <w:rStyle w:val="Link"/>
                 <w:rFonts w:ascii="Cambria" w:hAnsi="Cambria"/>
                 <w:noProof/>
               </w:rPr>
@@ -6535,7 +6524,7 @@
           <w:hyperlink w:anchor="_Toc526772769" w:history="1">
             <w:r>
               <w:rPr>
-                <w:rStyle w:val="Hyperlink"/>
+                <w:rStyle w:val="Link"/>
                 <w:rFonts w:ascii="Cambria" w:hAnsi="Cambria"/>
                 <w:noProof/>
               </w:rPr>
@@ -6551,7 +6540,7 @@
             </w:r>
             <w:r>
               <w:rPr>
-                <w:rStyle w:val="Hyperlink"/>
+                <w:rStyle w:val="Link"/>
                 <w:rFonts w:ascii="Cambria" w:hAnsi="Cambria"/>
                 <w:noProof/>
               </w:rPr>
@@ -6629,7 +6618,7 @@
           <w:hyperlink w:anchor="_Toc526772770" w:history="1">
             <w:r>
               <w:rPr>
-                <w:rStyle w:val="Hyperlink"/>
+                <w:rStyle w:val="Link"/>
                 <w:rFonts w:ascii="Cambria" w:hAnsi="Cambria"/>
                 <w:noProof/>
               </w:rPr>
@@ -6750,7 +6739,7 @@
           <w:rFonts w:ascii="Cambria" w:hAnsi="Cambria"/>
         </w:rPr>
       </w:pPr>
-      <w:bookmarkStart w:id="3" w:name="_Toc526772750"/>
+      <w:bookmarkStart w:id="2" w:name="_Toc526772750"/>
       <w:r>
         <w:rPr>
           <w:rFonts w:ascii="Cambria" w:hAnsi="Cambria"/>
@@ -6769,7 +6758,7 @@
         </w:rPr>
         <w:t>Einleitung</w:t>
       </w:r>
-      <w:bookmarkEnd w:id="3"/>
+      <w:bookmarkEnd w:id="2"/>
     </w:p>
     <w:p>
       <w:pPr>
@@ -6789,14 +6778,14 @@
           <w:rFonts w:ascii="Cambria" w:hAnsi="Cambria"/>
         </w:rPr>
       </w:pPr>
-      <w:bookmarkStart w:id="4" w:name="_Toc526772751"/>
+      <w:bookmarkStart w:id="3" w:name="_Toc526772751"/>
       <w:r>
         <w:rPr>
           <w:rFonts w:ascii="Cambria" w:hAnsi="Cambria"/>
         </w:rPr>
         <w:t>Zweck des Dokuments</w:t>
       </w:r>
-      <w:bookmarkEnd w:id="4"/>
+      <w:bookmarkEnd w:id="3"/>
     </w:p>
     <w:p>
       <w:pPr>
@@ -6888,7 +6877,7 @@
       <w:hyperlink r:id="rId9" w:history="1">
         <w:r>
           <w:rPr>
-            <w:rStyle w:val="Hyperlink"/>
+            <w:rStyle w:val="Link"/>
             <w:rFonts w:ascii="Cambria" w:hAnsi="Cambria"/>
           </w:rPr>
           <w:t>https://dokumente.unibw.de/bscw/bscw.cgi/11030081</w:t>
@@ -6912,14 +6901,14 @@
           <w:rFonts w:ascii="Cambria" w:hAnsi="Cambria"/>
         </w:rPr>
       </w:pPr>
-      <w:bookmarkStart w:id="5" w:name="_Toc526772752"/>
+      <w:bookmarkStart w:id="4" w:name="_Toc526772752"/>
       <w:r>
         <w:rPr>
           <w:rFonts w:ascii="Cambria" w:hAnsi="Cambria"/>
         </w:rPr>
         <w:t>Redaktion</w:t>
       </w:r>
-      <w:bookmarkEnd w:id="5"/>
+      <w:bookmarkEnd w:id="4"/>
     </w:p>
     <w:p>
       <w:pPr>
@@ -6958,7 +6947,7 @@
           <w:rFonts w:ascii="Cambria" w:hAnsi="Cambria"/>
         </w:rPr>
       </w:pPr>
-      <w:bookmarkStart w:id="6" w:name="_Toc526772753"/>
+      <w:bookmarkStart w:id="5" w:name="_Toc526772753"/>
       <w:r>
         <w:rPr>
           <w:rFonts w:ascii="Cambria" w:hAnsi="Cambria"/>
@@ -6972,7 +6961,7 @@
         <w:tab/>
         <w:t>Verteiler</w:t>
       </w:r>
-      <w:bookmarkEnd w:id="6"/>
+      <w:bookmarkEnd w:id="5"/>
     </w:p>
     <w:p>
       <w:pPr>
@@ -7020,42 +7009,97 @@
           <w:rFonts w:ascii="Cambria" w:hAnsi="Cambria"/>
         </w:rPr>
       </w:pPr>
-      <w:bookmarkStart w:id="7" w:name="_Toc526772754"/>
+      <w:bookmarkStart w:id="6" w:name="_Toc526772754"/>
       <w:r>
         <w:rPr>
           <w:rFonts w:ascii="Cambria" w:hAnsi="Cambria"/>
         </w:rPr>
         <w:t>Projektdefinition</w:t>
+      </w:r>
+      <w:bookmarkEnd w:id="6"/>
+    </w:p>
+    <w:p>
+      <w:pPr>
+        <w:rPr>
+          <w:rFonts w:ascii="Cambria" w:hAnsi="Cambria"/>
+        </w:rPr>
+      </w:pPr>
+    </w:p>
+    <w:p>
+      <w:pPr>
+        <w:pStyle w:val="berschrift2"/>
+        <w:rPr>
+          <w:rFonts w:ascii="Cambria" w:hAnsi="Cambria"/>
+        </w:rPr>
+      </w:pPr>
+      <w:bookmarkStart w:id="7" w:name="_Toc526772755"/>
+      <w:r>
+        <w:rPr>
+          <w:rFonts w:ascii="Cambria" w:hAnsi="Cambria"/>
+        </w:rPr>
+        <w:t>2.1</w:t>
+      </w:r>
+      <w:r>
+        <w:rPr>
+          <w:rFonts w:ascii="Cambria" w:hAnsi="Cambria"/>
+        </w:rPr>
+        <w:tab/>
+        <w:t>Vorgeschichte</w:t>
       </w:r>
       <w:bookmarkEnd w:id="7"/>
     </w:p>
     <w:p>
       <w:pPr>
-        <w:rPr>
-          <w:rFonts w:ascii="Cambria" w:hAnsi="Cambria"/>
-        </w:rPr>
-      </w:pPr>
+        <w:jc w:val="both"/>
+        <w:rPr>
+          <w:rFonts w:ascii="Cambria" w:hAnsi="Cambria"/>
+          <w:color w:val="FF0000"/>
+        </w:rPr>
+      </w:pPr>
+      <w:r>
+        <w:rPr>
+          <w:rFonts w:ascii="Cambria" w:hAnsi="Cambria"/>
+          <w:color w:val="FF0000"/>
+        </w:rPr>
+        <w:t>FEHLT NOCH.</w:t>
+      </w:r>
     </w:p>
     <w:p>
       <w:pPr>
+        <w:jc w:val="both"/>
+        <w:rPr>
+          <w:rFonts w:ascii="Cambria" w:hAnsi="Cambria"/>
+          <w:i/>
+        </w:rPr>
+      </w:pPr>
+      <w:r>
+        <w:rPr>
+          <w:rFonts w:ascii="Cambria" w:hAnsi="Cambria"/>
+          <w:i/>
+        </w:rPr>
+        <w:t>Hinweis: An dieser Stelle kann auch noch etwas zu älteren Verträgen und Projekten stehen, die mit dem Projekt in Beziehung stehen.</w:t>
+      </w:r>
+    </w:p>
+    <w:p>
+      <w:pPr>
         <w:pStyle w:val="berschrift2"/>
         <w:rPr>
           <w:rFonts w:ascii="Cambria" w:hAnsi="Cambria"/>
         </w:rPr>
       </w:pPr>
-      <w:bookmarkStart w:id="8" w:name="_Toc526772755"/>
-      <w:r>
-        <w:rPr>
-          <w:rFonts w:ascii="Cambria" w:hAnsi="Cambria"/>
-        </w:rPr>
-        <w:t>2.1</w:t>
+      <w:bookmarkStart w:id="8" w:name="_Toc526772756"/>
+      <w:r>
+        <w:rPr>
+          <w:rFonts w:ascii="Cambria" w:hAnsi="Cambria"/>
+        </w:rPr>
+        <w:t>2.2</w:t>
       </w:r>
       <w:r>
         <w:rPr>
           <w:rFonts w:ascii="Cambria" w:hAnsi="Cambria"/>
         </w:rPr>
         <w:tab/>
-        <w:t>Vorgeschichte</w:t>
+        <w:t>Inhaltliche Kurzdarstellung</w:t>
       </w:r>
       <w:bookmarkEnd w:id="8"/>
     </w:p>
@@ -7064,104 +7108,143 @@
         <w:jc w:val="both"/>
         <w:rPr>
           <w:rFonts w:ascii="Cambria" w:hAnsi="Cambria"/>
-          <w:color w:val="FF0000"/>
-        </w:rPr>
-      </w:pPr>
-      <w:r>
-        <w:rPr>
-          <w:rFonts w:ascii="Cambria" w:hAnsi="Cambria"/>
-          <w:color w:val="FF0000"/>
-        </w:rPr>
-        <w:t>FEHLT NOCH.</w:t>
+        </w:rPr>
+      </w:pPr>
+      <w:r>
+        <w:rPr>
+          <w:rFonts w:ascii="Cambria" w:hAnsi="Cambria"/>
+        </w:rPr>
+        <w:t>Die Anwendung „Risiko“ ist eine Server-Client-Applikation, die mit Hilfe von Java realisiert wird. Server und Client kommunizieren über RMI. Die Anwendung ermöglicht es das Brettspiel „Risiko“ in der Version der Universität der Bundeswehr München zu spielen. Für ein Spiel muss ein neuer Server gestartet oder einem bestehenden beigetreten werden. Die grundlegenden Spielregeln wurden von dem originalen Brettspiel übernommen. Die Authentifizierung am Spiel erfo</w:t>
+      </w:r>
+      <w:r>
+        <w:rPr>
+          <w:rFonts w:ascii="Cambria" w:hAnsi="Cambria"/>
+        </w:rPr>
+        <w:t xml:space="preserve">lgt mittels </w:t>
+      </w:r>
+      <w:proofErr w:type="spellStart"/>
+      <w:r>
+        <w:rPr>
+          <w:rFonts w:ascii="Cambria" w:hAnsi="Cambria"/>
+        </w:rPr>
+        <w:t>n</w:t>
+      </w:r>
+      <w:r>
+        <w:rPr>
+          <w:rFonts w:ascii="Cambria" w:hAnsi="Cambria"/>
+        </w:rPr>
+        <w:t>ickname</w:t>
+      </w:r>
+      <w:proofErr w:type="spellEnd"/>
+      <w:r>
+        <w:rPr>
+          <w:rFonts w:ascii="Cambria" w:hAnsi="Cambria"/>
+        </w:rPr>
+        <w:t xml:space="preserve"> und Passwort. Die Anwendung steht nur im gleichen IP-Netzadressraum zur Verfügung.</w:t>
       </w:r>
     </w:p>
     <w:p>
       <w:pPr>
-        <w:jc w:val="both"/>
-        <w:rPr>
-          <w:rFonts w:ascii="Cambria" w:hAnsi="Cambria"/>
-          <w:i/>
-        </w:rPr>
-      </w:pPr>
-      <w:r>
-        <w:rPr>
-          <w:rFonts w:ascii="Cambria" w:hAnsi="Cambria"/>
-          <w:i/>
-        </w:rPr>
-        <w:t>Hinweis: An dieser Stelle kann auch noch etwas zu älteren Verträgen und Projekten stehen, die mit dem Projekt in Beziehung stehen.</w:t>
-      </w:r>
-    </w:p>
-    <w:p>
-      <w:pPr>
         <w:pStyle w:val="berschrift2"/>
         <w:rPr>
           <w:rFonts w:ascii="Cambria" w:hAnsi="Cambria"/>
         </w:rPr>
       </w:pPr>
-      <w:bookmarkStart w:id="9" w:name="_Toc526772756"/>
-      <w:r>
-        <w:rPr>
-          <w:rFonts w:ascii="Cambria" w:hAnsi="Cambria"/>
-        </w:rPr>
-        <w:t>2.2</w:t>
+      <w:bookmarkStart w:id="9" w:name="_Toc526772757"/>
+      <w:r>
+        <w:rPr>
+          <w:rFonts w:ascii="Cambria" w:hAnsi="Cambria"/>
+        </w:rPr>
+        <w:t>2.3</w:t>
       </w:r>
       <w:r>
         <w:rPr>
           <w:rFonts w:ascii="Cambria" w:hAnsi="Cambria"/>
         </w:rPr>
         <w:tab/>
-        <w:t>Inhaltliche Kurzdarstellung</w:t>
+        <w:t>Vertragsbasis</w:t>
       </w:r>
       <w:bookmarkEnd w:id="9"/>
     </w:p>
     <w:p>
       <w:pPr>
-        <w:jc w:val="both"/>
-        <w:rPr>
-          <w:rFonts w:ascii="Cambria" w:hAnsi="Cambria"/>
-        </w:rPr>
-      </w:pPr>
-      <w:r>
-        <w:rPr>
-          <w:rFonts w:ascii="Cambria" w:hAnsi="Cambria"/>
-        </w:rPr>
-        <w:t xml:space="preserve">Die Anwendung „Risiko“ ist eine Server-Client-Applikation, die mit Hilfe von Java realisiert wird. Server und Client kommunizieren über RMI. Die Anwendung ermöglicht es das Brettspiel „Risiko“ in der Version der Universität der Bundeswehr München zu spielen. Für ein Spiel muss ein neuer Server gestartet oder einem bestehenden beigetreten werden. Die grundlegenden Spielregeln wurden von dem originalen Brettspiel übernommen. Die Authentifizierung am Spiel erfolgt mittels </w:t>
-      </w:r>
-      <w:proofErr w:type="spellStart"/>
-      <w:r>
-        <w:rPr>
-          <w:rFonts w:ascii="Cambria" w:hAnsi="Cambria"/>
-        </w:rPr>
-        <w:t>Nickname</w:t>
-      </w:r>
-      <w:proofErr w:type="spellEnd"/>
-      <w:r>
-        <w:rPr>
-          <w:rFonts w:ascii="Cambria" w:hAnsi="Cambria"/>
-        </w:rPr>
-        <w:t xml:space="preserve"> und Passwort. Die Anwendung steht nur im gleichen IP-Netzadressraum zur Verfügung.</w:t>
+        <w:rPr>
+          <w:rFonts w:ascii="Cambria" w:hAnsi="Cambria"/>
+        </w:rPr>
+      </w:pPr>
+      <w:r>
+        <w:rPr>
+          <w:rFonts w:ascii="Cambria" w:hAnsi="Cambria"/>
+        </w:rPr>
+        <w:t>Das Projekt wird im Rahmen der Lehrveranstaltung „Praktikum Software Engineering“ erstellt. Es gelten die im Dokument „Dokumente/02_Arbeitsbereich/01_</w:t>
+      </w:r>
+      <w:r>
+        <w:rPr>
+          <w:rFonts w:ascii="Cambria" w:hAnsi="Cambria"/>
+        </w:rPr>
+        <w:t xml:space="preserve">Projekthandbuch/Rahmenbedingungen.pdf“ </w:t>
+      </w:r>
+      <w:r>
+        <w:rPr>
+          <w:rFonts w:ascii="Cambria" w:hAnsi="Cambria"/>
+        </w:rPr>
+        <w:t xml:space="preserve">festgelegten Rahmenbedingungen </w:t>
+      </w:r>
+      <w:r>
+        <w:rPr>
+          <w:rFonts w:ascii="Cambria" w:hAnsi="Cambria"/>
+        </w:rPr>
+        <w:t>[20181009_RAHMENBED</w:t>
+      </w:r>
+      <w:r>
+        <w:rPr>
+          <w:rFonts w:ascii="Cambria" w:hAnsi="Cambria"/>
+        </w:rPr>
+        <w:t>]</w:t>
+      </w:r>
+      <w:r>
+        <w:rPr>
+          <w:rFonts w:ascii="Cambria" w:hAnsi="Cambria"/>
+        </w:rPr>
+        <w:t>.</w:t>
       </w:r>
     </w:p>
     <w:p>
       <w:pPr>
+        <w:jc w:val="both"/>
+        <w:rPr>
+          <w:rFonts w:ascii="Cambria" w:hAnsi="Cambria"/>
+          <w:i/>
+        </w:rPr>
+      </w:pPr>
+      <w:r>
+        <w:rPr>
+          <w:rFonts w:ascii="Cambria" w:hAnsi="Cambria"/>
+          <w:i/>
+        </w:rPr>
+        <w:t>Normalerweise sind hier die Verweise auf die Verträge hinterlegt. In den Verträgen ist die genaue Leistung festgehalten. Hier stehen auch die zeitlichen Rahmenbedingungen, die Verpflichtungen der Vertragspartner, Gewährleistungen und Strafen bei einer Vertragsverletzung.</w:t>
+      </w:r>
+    </w:p>
+    <w:p>
+      <w:pPr>
         <w:pStyle w:val="berschrift2"/>
         <w:rPr>
           <w:rFonts w:ascii="Cambria" w:hAnsi="Cambria"/>
         </w:rPr>
       </w:pPr>
-      <w:bookmarkStart w:id="10" w:name="_Toc526772757"/>
-      <w:r>
-        <w:rPr>
-          <w:rFonts w:ascii="Cambria" w:hAnsi="Cambria"/>
-        </w:rPr>
-        <w:t>2.3</w:t>
+      <w:bookmarkStart w:id="10" w:name="_Toc526772758"/>
+      <w:r>
+        <w:rPr>
+          <w:rFonts w:ascii="Cambria" w:hAnsi="Cambria"/>
+        </w:rPr>
+        <w:t>2.4</w:t>
       </w:r>
       <w:r>
         <w:rPr>
           <w:rFonts w:ascii="Cambria" w:hAnsi="Cambria"/>
         </w:rPr>
         <w:tab/>
-        <w:t>Vertragsbasis</w:t>
+        <w:t>Projektergebnis</w:t>
       </w:r>
       <w:bookmarkEnd w:id="10"/>
     </w:p>
@@ -7175,133 +7258,51 @@
         <w:rPr>
           <w:rFonts w:ascii="Cambria" w:hAnsi="Cambria"/>
         </w:rPr>
-        <w:t>Das Projekt wird im Rahmen der Lehrveranstaltung „Praktikum Software Engineering“ erstellt. Es gelten die im Dokument „Dokumente/02_Arbeitsbereich/01_</w:t>
-      </w:r>
-      <w:r>
-        <w:rPr>
-          <w:rFonts w:ascii="Cambria" w:hAnsi="Cambria"/>
-        </w:rPr>
-        <w:t xml:space="preserve">Projekthandbuch/Rahmenbedingungen.pdf“ </w:t>
-      </w:r>
-      <w:r>
-        <w:rPr>
-          <w:rFonts w:ascii="Cambria" w:hAnsi="Cambria"/>
-        </w:rPr>
-        <w:t xml:space="preserve">festgelegten Rahmenbedingungen </w:t>
-      </w:r>
-      <w:r>
-        <w:rPr>
-          <w:rFonts w:ascii="Cambria" w:hAnsi="Cambria"/>
-        </w:rPr>
-        <w:t>[20181009_RAHMENBED</w:t>
-      </w:r>
-      <w:r>
-        <w:rPr>
-          <w:rFonts w:ascii="Cambria" w:hAnsi="Cambria"/>
-        </w:rPr>
-        <w:t>]</w:t>
-      </w:r>
-      <w:r>
-        <w:rPr>
-          <w:rFonts w:ascii="Cambria" w:hAnsi="Cambria"/>
-        </w:rPr>
-        <w:t>.</w:t>
+        <w:t>Siehe Kapitel 2.3 „Vertragsbasis“.</w:t>
       </w:r>
     </w:p>
     <w:p>
       <w:pPr>
-        <w:jc w:val="both"/>
-        <w:rPr>
-          <w:rFonts w:ascii="Cambria" w:hAnsi="Cambria"/>
-          <w:i/>
-        </w:rPr>
-      </w:pPr>
-      <w:r>
-        <w:rPr>
-          <w:rFonts w:ascii="Cambria" w:hAnsi="Cambria"/>
-          <w:i/>
-        </w:rPr>
-        <w:t>Normalerweise sind hier die Verweise auf die Verträge hinterlegt. In den Verträgen ist die genaue Leistung festgehalten. Hier stehen auch die zeitlichen Rahmenbedingungen, die Verpflichtungen der Vertragspartner, Gewährleistungen und Strafen bei einer Vertragsverletzung.</w:t>
+        <w:rPr>
+          <w:rFonts w:ascii="Cambria" w:hAnsi="Cambria"/>
+        </w:rPr>
+      </w:pPr>
+      <w:r>
+        <w:rPr>
+          <w:rFonts w:ascii="Cambria" w:hAnsi="Cambria"/>
+        </w:rPr>
+        <w:t>… und …</w:t>
       </w:r>
     </w:p>
     <w:p>
       <w:pPr>
-        <w:pStyle w:val="berschrift2"/>
-        <w:rPr>
-          <w:rFonts w:ascii="Cambria" w:hAnsi="Cambria"/>
-        </w:rPr>
-      </w:pPr>
-      <w:bookmarkStart w:id="11" w:name="_Toc526772758"/>
-      <w:r>
-        <w:rPr>
-          <w:rFonts w:ascii="Cambria" w:hAnsi="Cambria"/>
-        </w:rPr>
-        <w:t>2.4</w:t>
-      </w:r>
-      <w:r>
-        <w:rPr>
-          <w:rFonts w:ascii="Cambria" w:hAnsi="Cambria"/>
-        </w:rPr>
-        <w:tab/>
-        <w:t>Projektergebnis</w:t>
-      </w:r>
-      <w:bookmarkEnd w:id="11"/>
+        <w:jc w:val="both"/>
+        <w:rPr>
+          <w:rFonts w:ascii="Cambria" w:hAnsi="Cambria"/>
+        </w:rPr>
+      </w:pPr>
+      <w:r>
+        <w:rPr>
+          <w:rFonts w:ascii="Cambria" w:hAnsi="Cambria"/>
+        </w:rPr>
+        <w:t>Es müssen die folgenden Produkte exemplarisch erstellt werden: „Projekthandbuch“, „Besprechungsprotokolle“, „Gesamtsystemspezifikation“, „Architektur der Software mit Komponenten- und Schnittstellenbeschreibung“, „Programmcode“, „Testfallspezifikation“, „Testprotokoll“. Die Produkte müssen nicht vollständig sein. Ziel ist es, dass ausgewählte Anteile im Detail ausgearbeitet werden.</w:t>
+      </w:r>
     </w:p>
     <w:p>
       <w:pPr>
-        <w:rPr>
-          <w:rFonts w:ascii="Cambria" w:hAnsi="Cambria"/>
-        </w:rPr>
-      </w:pPr>
-      <w:r>
-        <w:rPr>
-          <w:rFonts w:ascii="Cambria" w:hAnsi="Cambria"/>
-        </w:rPr>
-        <w:t>Siehe Kapitel 2.3 „Vertragsbasis“.</w:t>
-      </w:r>
-    </w:p>
-    <w:p>
-      <w:pPr>
-        <w:rPr>
-          <w:rFonts w:ascii="Cambria" w:hAnsi="Cambria"/>
-        </w:rPr>
-      </w:pPr>
-      <w:r>
-        <w:rPr>
-          <w:rFonts w:ascii="Cambria" w:hAnsi="Cambria"/>
-        </w:rPr>
-        <w:t>… und …</w:t>
-      </w:r>
-    </w:p>
-    <w:p>
-      <w:pPr>
-        <w:jc w:val="both"/>
-        <w:rPr>
-          <w:rFonts w:ascii="Cambria" w:hAnsi="Cambria"/>
-        </w:rPr>
-      </w:pPr>
-      <w:r>
-        <w:rPr>
-          <w:rFonts w:ascii="Cambria" w:hAnsi="Cambria"/>
-        </w:rPr>
-        <w:t>Es müssen die folgenden Produkte exemplarisch erstellt werden: „Projekthandbuch“, „Besprechungsprotokolle“, „Gesamtsystemspezifikation“, „Architektur der Software mit Komponenten- und Schnittstellenbeschreibung“, „Programmcode“, „Testfallspezifikation“, „Testprotokoll“. Die Produkte müssen nicht vollständig sein. Ziel ist es, dass ausgewählte Anteile im Detail ausgearbeitet werden.</w:t>
-      </w:r>
-    </w:p>
-    <w:p>
-      <w:pPr>
         <w:pStyle w:val="berschrift2"/>
         <w:rPr>
           <w:rFonts w:ascii="Cambria" w:hAnsi="Cambria"/>
         </w:rPr>
       </w:pPr>
-      <w:bookmarkStart w:id="12" w:name="_Toc526772759"/>
+      <w:bookmarkStart w:id="11" w:name="_Toc526772759"/>
       <w:r>
         <w:rPr>
           <w:rFonts w:ascii="Cambria" w:hAnsi="Cambria"/>
         </w:rPr>
         <w:t>2.5 Informelle Ziele des Projektes</w:t>
       </w:r>
-      <w:bookmarkEnd w:id="12"/>
+      <w:bookmarkEnd w:id="11"/>
     </w:p>
     <w:p>
       <w:pPr>
@@ -7379,7 +7380,7 @@
           <w:rFonts w:ascii="Cambria" w:hAnsi="Cambria"/>
         </w:rPr>
       </w:pPr>
-      <w:bookmarkStart w:id="13" w:name="_Toc526772760"/>
+      <w:bookmarkStart w:id="12" w:name="_Toc526772760"/>
       <w:r>
         <w:rPr>
           <w:rFonts w:ascii="Cambria" w:hAnsi="Cambria"/>
@@ -7387,7 +7388,7 @@
         <w:lastRenderedPageBreak/>
         <w:t>Risiken, besondere Rahmenbedingungen</w:t>
       </w:r>
-      <w:bookmarkEnd w:id="13"/>
+      <w:bookmarkEnd w:id="12"/>
     </w:p>
     <w:p/>
     <w:p>
@@ -7422,14 +7423,14 @@
           <w:rFonts w:ascii="Cambria" w:hAnsi="Cambria"/>
         </w:rPr>
       </w:pPr>
-      <w:bookmarkStart w:id="14" w:name="_Toc526772761"/>
+      <w:bookmarkStart w:id="13" w:name="_Toc526772761"/>
       <w:r>
         <w:rPr>
           <w:rFonts w:ascii="Cambria" w:hAnsi="Cambria"/>
         </w:rPr>
         <w:t>Projektorganisation</w:t>
       </w:r>
-      <w:bookmarkEnd w:id="14"/>
+      <w:bookmarkEnd w:id="13"/>
     </w:p>
     <w:p/>
     <w:p>
@@ -7443,25 +7444,25 @@
           <w:rFonts w:ascii="Cambria" w:hAnsi="Cambria"/>
         </w:rPr>
       </w:pPr>
-      <w:bookmarkStart w:id="15" w:name="_Toc526772762"/>
+      <w:bookmarkStart w:id="14" w:name="_Toc526772762"/>
       <w:r>
         <w:rPr>
           <w:rFonts w:ascii="Cambria" w:hAnsi="Cambria"/>
         </w:rPr>
         <w:t>Teamaufbau</w:t>
       </w:r>
-      <w:bookmarkEnd w:id="15"/>
+      <w:bookmarkEnd w:id="14"/>
     </w:p>
     <w:tbl>
       <w:tblPr>
-        <w:tblStyle w:val="Gitternetztabelle1hellAkzent1"/>
+        <w:tblStyle w:val="Rastertabelle1hell-Akzent1"/>
         <w:tblW w:w="0" w:type="auto"/>
         <w:tblLook w:val="04A0" w:firstRow="1" w:lastRow="0" w:firstColumn="1" w:lastColumn="0" w:noHBand="0" w:noVBand="1"/>
       </w:tblPr>
       <w:tblGrid>
-        <w:gridCol w:w="3020"/>
-        <w:gridCol w:w="3021"/>
-        <w:gridCol w:w="3021"/>
+        <w:gridCol w:w="2542"/>
+        <w:gridCol w:w="4101"/>
+        <w:gridCol w:w="2419"/>
       </w:tblGrid>
       <w:tr>
         <w:trPr>
@@ -7609,6 +7610,12 @@
                 <w:rFonts w:ascii="Cambria" w:hAnsi="Cambria"/>
               </w:rPr>
             </w:pPr>
+            <w:r>
+              <w:rPr>
+                <w:rFonts w:ascii="Cambria" w:hAnsi="Cambria"/>
+              </w:rPr>
+              <w:t>Entwicklungsteamleiter/Systemarchitekt</w:t>
+            </w:r>
           </w:p>
         </w:tc>
         <w:tc>
@@ -7709,6 +7716,12 @@
                 <w:rFonts w:ascii="Cambria" w:hAnsi="Cambria"/>
               </w:rPr>
             </w:pPr>
+            <w:r>
+              <w:rPr>
+                <w:rFonts w:ascii="Cambria" w:hAnsi="Cambria"/>
+              </w:rPr>
+              <w:t>Fachlicher Chefdesigner</w:t>
+            </w:r>
           </w:p>
         </w:tc>
         <w:tc>
@@ -7785,6 +7798,8 @@
           <w:rFonts w:ascii="Cambria" w:hAnsi="Cambria"/>
         </w:rPr>
       </w:pPr>
+      <w:bookmarkStart w:id="15" w:name="_GoBack"/>
+      <w:bookmarkEnd w:id="15"/>
     </w:p>
     <w:p>
       <w:pPr>
@@ -8313,7 +8328,7 @@
       <w:hyperlink r:id="rId10" w:history="1">
         <w:r>
           <w:rPr>
-            <w:rStyle w:val="Hyperlink"/>
+            <w:rStyle w:val="Link"/>
             <w:rFonts w:ascii="Cambria" w:hAnsi="Cambria"/>
           </w:rPr>
           <w:t>https://github.com/Jotec1705/SE-Project2018</w:t>
@@ -8363,19 +8378,10 @@
         <w:rPr>
           <w:rFonts w:ascii="Cambria" w:hAnsi="Cambria"/>
         </w:rPr>
-        <w:t>[RISIKEN]</w:t>
-      </w:r>
-      <w:r>
-        <w:rPr>
-          <w:rFonts w:ascii="Cambria" w:hAnsi="Cambria"/>
-        </w:rPr>
-        <w:t xml:space="preserve"> </w:t>
-      </w:r>
-      <w:r>
-        <w:t>Dokumente/02_Arbeitsbereich/01_Projekthandbuch/</w:t>
-      </w:r>
-      <w:r>
-        <w:t>Risiken.xls</w:t>
+        <w:t xml:space="preserve">[RISIKEN] </w:t>
+      </w:r>
+      <w:r>
+        <w:t>Dokumente/02_Arbeitsbereich/01_Projekthandbuch/Risiken.xls</w:t>
       </w:r>
     </w:p>
     <w:sectPr>
@@ -8397,7 +8403,7 @@
 </file>
 
 <file path=word/endnotes.xml><?xml version="1.0" encoding="utf-8"?>
-<w:endnotes xmlns:wpc="http://schemas.microsoft.com/office/word/2010/wordprocessingCanvas" xmlns:cx="http://schemas.microsoft.com/office/drawing/2014/chartex" xmlns:cx1="http://schemas.microsoft.com/office/drawing/2015/9/8/chartex" xmlns:mc="http://schemas.openxmlformats.org/markup-compatibility/2006" xmlns:o="urn:schemas-microsoft-com:office:office" xmlns:r="http://schemas.openxmlformats.org/officeDocument/2006/relationships" xmlns:m="http://schemas.openxmlformats.org/officeDocument/2006/math" xmlns:v="urn:schemas-microsoft-com:vml" xmlns:wp14="http://schemas.microsoft.com/office/word/2010/wordprocessingDrawing" xmlns:wp="http://schemas.openxmlformats.org/drawingml/2006/wordprocessingDrawing" xmlns:w10="urn:schemas-microsoft-com:office:word" xmlns:w="http://schemas.openxmlformats.org/wordprocessingml/2006/main" xmlns:w14="http://schemas.microsoft.com/office/word/2010/wordml" xmlns:w15="http://schemas.microsoft.com/office/word/2012/wordml" xmlns:w16se="http://schemas.microsoft.com/office/word/2015/wordml/symex" xmlns:wpg="http://schemas.microsoft.com/office/word/2010/wordprocessingGroup" xmlns:wpi="http://schemas.microsoft.com/office/word/2010/wordprocessingInk" xmlns:wne="http://schemas.microsoft.com/office/word/2006/wordml" xmlns:wps="http://schemas.microsoft.com/office/word/2010/wordprocessingShape" mc:Ignorable="w14 w15 w16se wp14">
+<w:endnotes xmlns:wpc="http://schemas.microsoft.com/office/word/2010/wordprocessingCanvas" xmlns:mo="http://schemas.microsoft.com/office/mac/office/2008/main" xmlns:mc="http://schemas.openxmlformats.org/markup-compatibility/2006" xmlns:mv="urn:schemas-microsoft-com:mac:vml" xmlns:o="urn:schemas-microsoft-com:office:office" xmlns:r="http://schemas.openxmlformats.org/officeDocument/2006/relationships" xmlns:m="http://schemas.openxmlformats.org/officeDocument/2006/math" xmlns:v="urn:schemas-microsoft-com:vml" xmlns:wp14="http://schemas.microsoft.com/office/word/2010/wordprocessingDrawing" xmlns:wp="http://schemas.openxmlformats.org/drawingml/2006/wordprocessingDrawing" xmlns:w10="urn:schemas-microsoft-com:office:word" xmlns:w="http://schemas.openxmlformats.org/wordprocessingml/2006/main" xmlns:w14="http://schemas.microsoft.com/office/word/2010/wordml" xmlns:w15="http://schemas.microsoft.com/office/word/2012/wordml" xmlns:wpg="http://schemas.microsoft.com/office/word/2010/wordprocessingGroup" xmlns:wpi="http://schemas.microsoft.com/office/word/2010/wordprocessingInk" xmlns:wne="http://schemas.microsoft.com/office/word/2006/wordml" xmlns:wps="http://schemas.microsoft.com/office/word/2010/wordprocessingShape" mc:Ignorable="w14 w15 wp14">
   <w:endnote w:type="separator" w:id="-1">
     <w:p>
       <w:pPr>
@@ -8422,7 +8428,7 @@
 </file>
 
 <file path=word/footer1.xml><?xml version="1.0" encoding="utf-8"?>
-<w:ftr xmlns:wpc="http://schemas.microsoft.com/office/word/2010/wordprocessingCanvas" xmlns:cx="http://schemas.microsoft.com/office/drawing/2014/chartex" xmlns:cx1="http://schemas.microsoft.com/office/drawing/2015/9/8/chartex" xmlns:mc="http://schemas.openxmlformats.org/markup-compatibility/2006" xmlns:o="urn:schemas-microsoft-com:office:office" xmlns:r="http://schemas.openxmlformats.org/officeDocument/2006/relationships" xmlns:m="http://schemas.openxmlformats.org/officeDocument/2006/math" xmlns:v="urn:schemas-microsoft-com:vml" xmlns:wp14="http://schemas.microsoft.com/office/word/2010/wordprocessingDrawing" xmlns:wp="http://schemas.openxmlformats.org/drawingml/2006/wordprocessingDrawing" xmlns:w10="urn:schemas-microsoft-com:office:word" xmlns:w="http://schemas.openxmlformats.org/wordprocessingml/2006/main" xmlns:w14="http://schemas.microsoft.com/office/word/2010/wordml" xmlns:w15="http://schemas.microsoft.com/office/word/2012/wordml" xmlns:w16se="http://schemas.microsoft.com/office/word/2015/wordml/symex" xmlns:wpg="http://schemas.microsoft.com/office/word/2010/wordprocessingGroup" xmlns:wpi="http://schemas.microsoft.com/office/word/2010/wordprocessingInk" xmlns:wne="http://schemas.microsoft.com/office/word/2006/wordml" xmlns:wps="http://schemas.microsoft.com/office/word/2010/wordprocessingShape" mc:Ignorable="w14 w15 w16se wp14">
+<w:ftr xmlns:wpc="http://schemas.microsoft.com/office/word/2010/wordprocessingCanvas" xmlns:mo="http://schemas.microsoft.com/office/mac/office/2008/main" xmlns:mc="http://schemas.openxmlformats.org/markup-compatibility/2006" xmlns:mv="urn:schemas-microsoft-com:mac:vml" xmlns:o="urn:schemas-microsoft-com:office:office" xmlns:r="http://schemas.openxmlformats.org/officeDocument/2006/relationships" xmlns:m="http://schemas.openxmlformats.org/officeDocument/2006/math" xmlns:v="urn:schemas-microsoft-com:vml" xmlns:wp14="http://schemas.microsoft.com/office/word/2010/wordprocessingDrawing" xmlns:wp="http://schemas.openxmlformats.org/drawingml/2006/wordprocessingDrawing" xmlns:w10="urn:schemas-microsoft-com:office:word" xmlns:w="http://schemas.openxmlformats.org/wordprocessingml/2006/main" xmlns:w14="http://schemas.microsoft.com/office/word/2010/wordml" xmlns:w15="http://schemas.microsoft.com/office/word/2012/wordml" xmlns:wpg="http://schemas.microsoft.com/office/word/2010/wordprocessingGroup" xmlns:wpi="http://schemas.microsoft.com/office/word/2010/wordprocessingInk" xmlns:wne="http://schemas.microsoft.com/office/word/2006/wordml" xmlns:wps="http://schemas.microsoft.com/office/word/2010/wordprocessingShape" mc:Ignorable="w14 w15 wp14">
   <w:p>
     <w:pPr>
       <w:pStyle w:val="Fuzeile"/>
@@ -8432,7 +8438,7 @@
 </file>
 
 <file path=word/footer2.xml><?xml version="1.0" encoding="utf-8"?>
-<w:ftr xmlns:wpc="http://schemas.microsoft.com/office/word/2010/wordprocessingCanvas" xmlns:cx="http://schemas.microsoft.com/office/drawing/2014/chartex" xmlns:cx1="http://schemas.microsoft.com/office/drawing/2015/9/8/chartex" xmlns:mc="http://schemas.openxmlformats.org/markup-compatibility/2006" xmlns:o="urn:schemas-microsoft-com:office:office" xmlns:r="http://schemas.openxmlformats.org/officeDocument/2006/relationships" xmlns:m="http://schemas.openxmlformats.org/officeDocument/2006/math" xmlns:v="urn:schemas-microsoft-com:vml" xmlns:wp14="http://schemas.microsoft.com/office/word/2010/wordprocessingDrawing" xmlns:wp="http://schemas.openxmlformats.org/drawingml/2006/wordprocessingDrawing" xmlns:w10="urn:schemas-microsoft-com:office:word" xmlns:w="http://schemas.openxmlformats.org/wordprocessingml/2006/main" xmlns:w14="http://schemas.microsoft.com/office/word/2010/wordml" xmlns:w15="http://schemas.microsoft.com/office/word/2012/wordml" xmlns:w16se="http://schemas.microsoft.com/office/word/2015/wordml/symex" xmlns:wpg="http://schemas.microsoft.com/office/word/2010/wordprocessingGroup" xmlns:wpi="http://schemas.microsoft.com/office/word/2010/wordprocessingInk" xmlns:wne="http://schemas.microsoft.com/office/word/2006/wordml" xmlns:wps="http://schemas.microsoft.com/office/word/2010/wordprocessingShape" mc:Ignorable="w14 w15 w16se wp14">
+<w:ftr xmlns:wpc="http://schemas.microsoft.com/office/word/2010/wordprocessingCanvas" xmlns:mo="http://schemas.microsoft.com/office/mac/office/2008/main" xmlns:mc="http://schemas.openxmlformats.org/markup-compatibility/2006" xmlns:mv="urn:schemas-microsoft-com:mac:vml" xmlns:o="urn:schemas-microsoft-com:office:office" xmlns:r="http://schemas.openxmlformats.org/officeDocument/2006/relationships" xmlns:m="http://schemas.openxmlformats.org/officeDocument/2006/math" xmlns:v="urn:schemas-microsoft-com:vml" xmlns:wp14="http://schemas.microsoft.com/office/word/2010/wordprocessingDrawing" xmlns:wp="http://schemas.openxmlformats.org/drawingml/2006/wordprocessingDrawing" xmlns:w10="urn:schemas-microsoft-com:office:word" xmlns:w="http://schemas.openxmlformats.org/wordprocessingml/2006/main" xmlns:w14="http://schemas.microsoft.com/office/word/2010/wordml" xmlns:w15="http://schemas.microsoft.com/office/word/2012/wordml" xmlns:wpg="http://schemas.microsoft.com/office/word/2010/wordprocessingGroup" xmlns:wpi="http://schemas.microsoft.com/office/word/2010/wordprocessingInk" xmlns:wne="http://schemas.microsoft.com/office/word/2006/wordml" xmlns:wps="http://schemas.microsoft.com/office/word/2010/wordprocessingShape" mc:Ignorable="w14 w15 wp14">
   <w:p>
     <w:pPr>
       <w:pStyle w:val="Fuzeile"/>
@@ -8475,7 +8481,7 @@
           <w:rPr>
             <w:noProof/>
           </w:rPr>
-          <w:t>1</w:t>
+          <w:t>2</w:t>
         </w:r>
         <w:r>
           <w:fldChar w:fldCharType="end"/>
@@ -8502,7 +8508,7 @@
 </file>
 
 <file path=word/footer3.xml><?xml version="1.0" encoding="utf-8"?>
-<w:ftr xmlns:wpc="http://schemas.microsoft.com/office/word/2010/wordprocessingCanvas" xmlns:cx="http://schemas.microsoft.com/office/drawing/2014/chartex" xmlns:cx1="http://schemas.microsoft.com/office/drawing/2015/9/8/chartex" xmlns:mc="http://schemas.openxmlformats.org/markup-compatibility/2006" xmlns:o="urn:schemas-microsoft-com:office:office" xmlns:r="http://schemas.openxmlformats.org/officeDocument/2006/relationships" xmlns:m="http://schemas.openxmlformats.org/officeDocument/2006/math" xmlns:v="urn:schemas-microsoft-com:vml" xmlns:wp14="http://schemas.microsoft.com/office/word/2010/wordprocessingDrawing" xmlns:wp="http://schemas.openxmlformats.org/drawingml/2006/wordprocessingDrawing" xmlns:w10="urn:schemas-microsoft-com:office:word" xmlns:w="http://schemas.openxmlformats.org/wordprocessingml/2006/main" xmlns:w14="http://schemas.microsoft.com/office/word/2010/wordml" xmlns:w15="http://schemas.microsoft.com/office/word/2012/wordml" xmlns:w16se="http://schemas.microsoft.com/office/word/2015/wordml/symex" xmlns:wpg="http://schemas.microsoft.com/office/word/2010/wordprocessingGroup" xmlns:wpi="http://schemas.microsoft.com/office/word/2010/wordprocessingInk" xmlns:wne="http://schemas.microsoft.com/office/word/2006/wordml" xmlns:wps="http://schemas.microsoft.com/office/word/2010/wordprocessingShape" mc:Ignorable="w14 w15 w16se wp14">
+<w:ftr xmlns:wpc="http://schemas.microsoft.com/office/word/2010/wordprocessingCanvas" xmlns:mo="http://schemas.microsoft.com/office/mac/office/2008/main" xmlns:mc="http://schemas.openxmlformats.org/markup-compatibility/2006" xmlns:mv="urn:schemas-microsoft-com:mac:vml" xmlns:o="urn:schemas-microsoft-com:office:office" xmlns:r="http://schemas.openxmlformats.org/officeDocument/2006/relationships" xmlns:m="http://schemas.openxmlformats.org/officeDocument/2006/math" xmlns:v="urn:schemas-microsoft-com:vml" xmlns:wp14="http://schemas.microsoft.com/office/word/2010/wordprocessingDrawing" xmlns:wp="http://schemas.openxmlformats.org/drawingml/2006/wordprocessingDrawing" xmlns:w10="urn:schemas-microsoft-com:office:word" xmlns:w="http://schemas.openxmlformats.org/wordprocessingml/2006/main" xmlns:w14="http://schemas.microsoft.com/office/word/2010/wordml" xmlns:w15="http://schemas.microsoft.com/office/word/2012/wordml" xmlns:wpg="http://schemas.microsoft.com/office/word/2010/wordprocessingGroup" xmlns:wpi="http://schemas.microsoft.com/office/word/2010/wordprocessingInk" xmlns:wne="http://schemas.microsoft.com/office/word/2006/wordml" xmlns:wps="http://schemas.microsoft.com/office/word/2010/wordprocessingShape" mc:Ignorable="w14 w15 wp14">
   <w:p>
     <w:pPr>
       <w:pStyle w:val="Fuzeile"/>
@@ -8512,7 +8518,7 @@
 </file>
 
 <file path=word/footnotes.xml><?xml version="1.0" encoding="utf-8"?>
-<w:footnotes xmlns:wpc="http://schemas.microsoft.com/office/word/2010/wordprocessingCanvas" xmlns:cx="http://schemas.microsoft.com/office/drawing/2014/chartex" xmlns:cx1="http://schemas.microsoft.com/office/drawing/2015/9/8/chartex" xmlns:mc="http://schemas.openxmlformats.org/markup-compatibility/2006" xmlns:o="urn:schemas-microsoft-com:office:office" xmlns:r="http://schemas.openxmlformats.org/officeDocument/2006/relationships" xmlns:m="http://schemas.openxmlformats.org/officeDocument/2006/math" xmlns:v="urn:schemas-microsoft-com:vml" xmlns:wp14="http://schemas.microsoft.com/office/word/2010/wordprocessingDrawing" xmlns:wp="http://schemas.openxmlformats.org/drawingml/2006/wordprocessingDrawing" xmlns:w10="urn:schemas-microsoft-com:office:word" xmlns:w="http://schemas.openxmlformats.org/wordprocessingml/2006/main" xmlns:w14="http://schemas.microsoft.com/office/word/2010/wordml" xmlns:w15="http://schemas.microsoft.com/office/word/2012/wordml" xmlns:w16se="http://schemas.microsoft.com/office/word/2015/wordml/symex" xmlns:wpg="http://schemas.microsoft.com/office/word/2010/wordprocessingGroup" xmlns:wpi="http://schemas.microsoft.com/office/word/2010/wordprocessingInk" xmlns:wne="http://schemas.microsoft.com/office/word/2006/wordml" xmlns:wps="http://schemas.microsoft.com/office/word/2010/wordprocessingShape" mc:Ignorable="w14 w15 w16se wp14">
+<w:footnotes xmlns:wpc="http://schemas.microsoft.com/office/word/2010/wordprocessingCanvas" xmlns:mo="http://schemas.microsoft.com/office/mac/office/2008/main" xmlns:mc="http://schemas.openxmlformats.org/markup-compatibility/2006" xmlns:mv="urn:schemas-microsoft-com:mac:vml" xmlns:o="urn:schemas-microsoft-com:office:office" xmlns:r="http://schemas.openxmlformats.org/officeDocument/2006/relationships" xmlns:m="http://schemas.openxmlformats.org/officeDocument/2006/math" xmlns:v="urn:schemas-microsoft-com:vml" xmlns:wp14="http://schemas.microsoft.com/office/word/2010/wordprocessingDrawing" xmlns:wp="http://schemas.openxmlformats.org/drawingml/2006/wordprocessingDrawing" xmlns:w10="urn:schemas-microsoft-com:office:word" xmlns:w="http://schemas.openxmlformats.org/wordprocessingml/2006/main" xmlns:w14="http://schemas.microsoft.com/office/word/2010/wordml" xmlns:w15="http://schemas.microsoft.com/office/word/2012/wordml" xmlns:wpg="http://schemas.microsoft.com/office/word/2010/wordprocessingGroup" xmlns:wpi="http://schemas.microsoft.com/office/word/2010/wordprocessingInk" xmlns:wne="http://schemas.microsoft.com/office/word/2006/wordml" xmlns:wps="http://schemas.microsoft.com/office/word/2010/wordprocessingShape" mc:Ignorable="w14 w15 wp14">
   <w:footnote w:type="separator" w:id="-1">
     <w:p>
       <w:pPr>
@@ -8537,7 +8543,7 @@
 </file>
 
 <file path=word/header1.xml><?xml version="1.0" encoding="utf-8"?>
-<w:hdr xmlns:wpc="http://schemas.microsoft.com/office/word/2010/wordprocessingCanvas" xmlns:cx="http://schemas.microsoft.com/office/drawing/2014/chartex" xmlns:cx1="http://schemas.microsoft.com/office/drawing/2015/9/8/chartex" xmlns:mc="http://schemas.openxmlformats.org/markup-compatibility/2006" xmlns:o="urn:schemas-microsoft-com:office:office" xmlns:r="http://schemas.openxmlformats.org/officeDocument/2006/relationships" xmlns:m="http://schemas.openxmlformats.org/officeDocument/2006/math" xmlns:v="urn:schemas-microsoft-com:vml" xmlns:wp14="http://schemas.microsoft.com/office/word/2010/wordprocessingDrawing" xmlns:wp="http://schemas.openxmlformats.org/drawingml/2006/wordprocessingDrawing" xmlns:w10="urn:schemas-microsoft-com:office:word" xmlns:w="http://schemas.openxmlformats.org/wordprocessingml/2006/main" xmlns:w14="http://schemas.microsoft.com/office/word/2010/wordml" xmlns:w15="http://schemas.microsoft.com/office/word/2012/wordml" xmlns:w16se="http://schemas.microsoft.com/office/word/2015/wordml/symex" xmlns:wpg="http://schemas.microsoft.com/office/word/2010/wordprocessingGroup" xmlns:wpi="http://schemas.microsoft.com/office/word/2010/wordprocessingInk" xmlns:wne="http://schemas.microsoft.com/office/word/2006/wordml" xmlns:wps="http://schemas.microsoft.com/office/word/2010/wordprocessingShape" mc:Ignorable="w14 w15 w16se wp14">
+<w:hdr xmlns:wpc="http://schemas.microsoft.com/office/word/2010/wordprocessingCanvas" xmlns:mo="http://schemas.microsoft.com/office/mac/office/2008/main" xmlns:mc="http://schemas.openxmlformats.org/markup-compatibility/2006" xmlns:mv="urn:schemas-microsoft-com:mac:vml" xmlns:o="urn:schemas-microsoft-com:office:office" xmlns:r="http://schemas.openxmlformats.org/officeDocument/2006/relationships" xmlns:m="http://schemas.openxmlformats.org/officeDocument/2006/math" xmlns:v="urn:schemas-microsoft-com:vml" xmlns:wp14="http://schemas.microsoft.com/office/word/2010/wordprocessingDrawing" xmlns:wp="http://schemas.openxmlformats.org/drawingml/2006/wordprocessingDrawing" xmlns:w10="urn:schemas-microsoft-com:office:word" xmlns:w="http://schemas.openxmlformats.org/wordprocessingml/2006/main" xmlns:w14="http://schemas.microsoft.com/office/word/2010/wordml" xmlns:w15="http://schemas.microsoft.com/office/word/2012/wordml" xmlns:wpg="http://schemas.microsoft.com/office/word/2010/wordprocessingGroup" xmlns:wpi="http://schemas.microsoft.com/office/word/2010/wordprocessingInk" xmlns:wne="http://schemas.microsoft.com/office/word/2006/wordml" xmlns:wps="http://schemas.microsoft.com/office/word/2010/wordprocessingShape" mc:Ignorable="w14 w15 wp14">
   <w:p>
     <w:pPr>
       <w:pStyle w:val="Kopfzeile"/>
@@ -8547,7 +8553,7 @@
 </file>
 
 <file path=word/header2.xml><?xml version="1.0" encoding="utf-8"?>
-<w:hdr xmlns:wpc="http://schemas.microsoft.com/office/word/2010/wordprocessingCanvas" xmlns:cx="http://schemas.microsoft.com/office/drawing/2014/chartex" xmlns:cx1="http://schemas.microsoft.com/office/drawing/2015/9/8/chartex" xmlns:mc="http://schemas.openxmlformats.org/markup-compatibility/2006" xmlns:o="urn:schemas-microsoft-com:office:office" xmlns:r="http://schemas.openxmlformats.org/officeDocument/2006/relationships" xmlns:m="http://schemas.openxmlformats.org/officeDocument/2006/math" xmlns:v="urn:schemas-microsoft-com:vml" xmlns:wp14="http://schemas.microsoft.com/office/word/2010/wordprocessingDrawing" xmlns:wp="http://schemas.openxmlformats.org/drawingml/2006/wordprocessingDrawing" xmlns:w10="urn:schemas-microsoft-com:office:word" xmlns:w="http://schemas.openxmlformats.org/wordprocessingml/2006/main" xmlns:w14="http://schemas.microsoft.com/office/word/2010/wordml" xmlns:w15="http://schemas.microsoft.com/office/word/2012/wordml" xmlns:w16se="http://schemas.microsoft.com/office/word/2015/wordml/symex" xmlns:wpg="http://schemas.microsoft.com/office/word/2010/wordprocessingGroup" xmlns:wpi="http://schemas.microsoft.com/office/word/2010/wordprocessingInk" xmlns:wne="http://schemas.microsoft.com/office/word/2006/wordml" xmlns:wps="http://schemas.microsoft.com/office/word/2010/wordprocessingShape" mc:Ignorable="w14 w15 w16se wp14">
+<w:hdr xmlns:wpc="http://schemas.microsoft.com/office/word/2010/wordprocessingCanvas" xmlns:mo="http://schemas.microsoft.com/office/mac/office/2008/main" xmlns:mc="http://schemas.openxmlformats.org/markup-compatibility/2006" xmlns:mv="urn:schemas-microsoft-com:mac:vml" xmlns:o="urn:schemas-microsoft-com:office:office" xmlns:r="http://schemas.openxmlformats.org/officeDocument/2006/relationships" xmlns:m="http://schemas.openxmlformats.org/officeDocument/2006/math" xmlns:v="urn:schemas-microsoft-com:vml" xmlns:wp14="http://schemas.microsoft.com/office/word/2010/wordprocessingDrawing" xmlns:wp="http://schemas.openxmlformats.org/drawingml/2006/wordprocessingDrawing" xmlns:w10="urn:schemas-microsoft-com:office:word" xmlns:w="http://schemas.openxmlformats.org/wordprocessingml/2006/main" xmlns:w14="http://schemas.microsoft.com/office/word/2010/wordml" xmlns:w15="http://schemas.microsoft.com/office/word/2012/wordml" xmlns:wpg="http://schemas.microsoft.com/office/word/2010/wordprocessingGroup" xmlns:wpi="http://schemas.microsoft.com/office/word/2010/wordprocessingInk" xmlns:wne="http://schemas.microsoft.com/office/word/2006/wordml" xmlns:wps="http://schemas.microsoft.com/office/word/2010/wordprocessingShape" mc:Ignorable="w14 w15 wp14">
   <w:p>
     <w:pPr>
       <w:pStyle w:val="Kopfzeile"/>
@@ -8568,7 +8574,7 @@
 </file>
 
 <file path=word/header3.xml><?xml version="1.0" encoding="utf-8"?>
-<w:hdr xmlns:wpc="http://schemas.microsoft.com/office/word/2010/wordprocessingCanvas" xmlns:cx="http://schemas.microsoft.com/office/drawing/2014/chartex" xmlns:cx1="http://schemas.microsoft.com/office/drawing/2015/9/8/chartex" xmlns:mc="http://schemas.openxmlformats.org/markup-compatibility/2006" xmlns:o="urn:schemas-microsoft-com:office:office" xmlns:r="http://schemas.openxmlformats.org/officeDocument/2006/relationships" xmlns:m="http://schemas.openxmlformats.org/officeDocument/2006/math" xmlns:v="urn:schemas-microsoft-com:vml" xmlns:wp14="http://schemas.microsoft.com/office/word/2010/wordprocessingDrawing" xmlns:wp="http://schemas.openxmlformats.org/drawingml/2006/wordprocessingDrawing" xmlns:w10="urn:schemas-microsoft-com:office:word" xmlns:w="http://schemas.openxmlformats.org/wordprocessingml/2006/main" xmlns:w14="http://schemas.microsoft.com/office/word/2010/wordml" xmlns:w15="http://schemas.microsoft.com/office/word/2012/wordml" xmlns:w16se="http://schemas.microsoft.com/office/word/2015/wordml/symex" xmlns:wpg="http://schemas.microsoft.com/office/word/2010/wordprocessingGroup" xmlns:wpi="http://schemas.microsoft.com/office/word/2010/wordprocessingInk" xmlns:wne="http://schemas.microsoft.com/office/word/2006/wordml" xmlns:wps="http://schemas.microsoft.com/office/word/2010/wordprocessingShape" mc:Ignorable="w14 w15 w16se wp14">
+<w:hdr xmlns:wpc="http://schemas.microsoft.com/office/word/2010/wordprocessingCanvas" xmlns:mo="http://schemas.microsoft.com/office/mac/office/2008/main" xmlns:mc="http://schemas.openxmlformats.org/markup-compatibility/2006" xmlns:mv="urn:schemas-microsoft-com:mac:vml" xmlns:o="urn:schemas-microsoft-com:office:office" xmlns:r="http://schemas.openxmlformats.org/officeDocument/2006/relationships" xmlns:m="http://schemas.openxmlformats.org/officeDocument/2006/math" xmlns:v="urn:schemas-microsoft-com:vml" xmlns:wp14="http://schemas.microsoft.com/office/word/2010/wordprocessingDrawing" xmlns:wp="http://schemas.openxmlformats.org/drawingml/2006/wordprocessingDrawing" xmlns:w10="urn:schemas-microsoft-com:office:word" xmlns:w="http://schemas.openxmlformats.org/wordprocessingml/2006/main" xmlns:w14="http://schemas.microsoft.com/office/word/2010/wordml" xmlns:w15="http://schemas.microsoft.com/office/word/2012/wordml" xmlns:wpg="http://schemas.microsoft.com/office/word/2010/wordprocessingGroup" xmlns:wpi="http://schemas.microsoft.com/office/word/2010/wordprocessingInk" xmlns:wne="http://schemas.microsoft.com/office/word/2006/wordml" xmlns:wps="http://schemas.microsoft.com/office/word/2010/wordprocessingShape" mc:Ignorable="w14 w15 wp14">
   <w:p>
     <w:pPr>
       <w:pStyle w:val="Kopfzeile"/>
@@ -8578,8 +8584,8 @@
 </file>
 
 <file path=word/numbering.xml><?xml version="1.0" encoding="utf-8"?>
-<w:numbering xmlns:wpc="http://schemas.microsoft.com/office/word/2010/wordprocessingCanvas" xmlns:cx="http://schemas.microsoft.com/office/drawing/2014/chartex" xmlns:cx1="http://schemas.microsoft.com/office/drawing/2015/9/8/chartex" xmlns:mc="http://schemas.openxmlformats.org/markup-compatibility/2006" xmlns:o="urn:schemas-microsoft-com:office:office" xmlns:r="http://schemas.openxmlformats.org/officeDocument/2006/relationships" xmlns:m="http://schemas.openxmlformats.org/officeDocument/2006/math" xmlns:v="urn:schemas-microsoft-com:vml" xmlns:wp14="http://schemas.microsoft.com/office/word/2010/wordprocessingDrawing" xmlns:wp="http://schemas.openxmlformats.org/drawingml/2006/wordprocessingDrawing" xmlns:w10="urn:schemas-microsoft-com:office:word" xmlns:w="http://schemas.openxmlformats.org/wordprocessingml/2006/main" xmlns:w14="http://schemas.microsoft.com/office/word/2010/wordml" xmlns:w15="http://schemas.microsoft.com/office/word/2012/wordml" xmlns:w16se="http://schemas.microsoft.com/office/word/2015/wordml/symex" xmlns:wpg="http://schemas.microsoft.com/office/word/2010/wordprocessingGroup" xmlns:wpi="http://schemas.microsoft.com/office/word/2010/wordprocessingInk" xmlns:wne="http://schemas.microsoft.com/office/word/2006/wordml" xmlns:wps="http://schemas.microsoft.com/office/word/2010/wordprocessingShape" mc:Ignorable="w14 w15 w16se wp14">
-  <w:abstractNum w:abstractNumId="0" w15:restartNumberingAfterBreak="0">
+<w:numbering xmlns:wpc="http://schemas.microsoft.com/office/word/2010/wordprocessingCanvas" xmlns:mo="http://schemas.microsoft.com/office/mac/office/2008/main" xmlns:mc="http://schemas.openxmlformats.org/markup-compatibility/2006" xmlns:mv="urn:schemas-microsoft-com:mac:vml" xmlns:o="urn:schemas-microsoft-com:office:office" xmlns:r="http://schemas.openxmlformats.org/officeDocument/2006/relationships" xmlns:m="http://schemas.openxmlformats.org/officeDocument/2006/math" xmlns:v="urn:schemas-microsoft-com:vml" xmlns:wp14="http://schemas.microsoft.com/office/word/2010/wordprocessingDrawing" xmlns:wp="http://schemas.openxmlformats.org/drawingml/2006/wordprocessingDrawing" xmlns:w10="urn:schemas-microsoft-com:office:word" xmlns:w="http://schemas.openxmlformats.org/wordprocessingml/2006/main" xmlns:w14="http://schemas.microsoft.com/office/word/2010/wordml" xmlns:w15="http://schemas.microsoft.com/office/word/2012/wordml" xmlns:wpg="http://schemas.microsoft.com/office/word/2010/wordprocessingGroup" xmlns:wpi="http://schemas.microsoft.com/office/word/2010/wordprocessingInk" xmlns:wne="http://schemas.microsoft.com/office/word/2006/wordml" xmlns:wps="http://schemas.microsoft.com/office/word/2010/wordprocessingShape" mc:Ignorable="w14 w15 wp14">
+  <w:abstractNum w:abstractNumId="0">
     <w:nsid w:val="09E4127B"/>
     <w:multiLevelType w:val="hybridMultilevel"/>
     <w:tmpl w:val="184A113C"/>
@@ -8668,7 +8674,7 @@
       </w:pPr>
     </w:lvl>
   </w:abstractNum>
-  <w:abstractNum w:abstractNumId="1" w15:restartNumberingAfterBreak="0">
+  <w:abstractNum w:abstractNumId="1">
     <w:nsid w:val="0F2A78AB"/>
     <w:multiLevelType w:val="hybridMultilevel"/>
     <w:tmpl w:val="868AD8DA"/>
@@ -8757,7 +8763,7 @@
       </w:pPr>
     </w:lvl>
   </w:abstractNum>
-  <w:abstractNum w:abstractNumId="2" w15:restartNumberingAfterBreak="0">
+  <w:abstractNum w:abstractNumId="2">
     <w:nsid w:val="18E95BE4"/>
     <w:multiLevelType w:val="multilevel"/>
     <w:tmpl w:val="0FB6F8D8"/>
@@ -8870,7 +8876,7 @@
       </w:rPr>
     </w:lvl>
   </w:abstractNum>
-  <w:abstractNum w:abstractNumId="3" w15:restartNumberingAfterBreak="0">
+  <w:abstractNum w:abstractNumId="3">
     <w:nsid w:val="2E9C499C"/>
     <w:multiLevelType w:val="hybridMultilevel"/>
     <w:tmpl w:val="0D22349E"/>
@@ -8959,7 +8965,7 @@
       </w:pPr>
     </w:lvl>
   </w:abstractNum>
-  <w:abstractNum w:abstractNumId="4" w15:restartNumberingAfterBreak="0">
+  <w:abstractNum w:abstractNumId="4">
     <w:nsid w:val="512D7184"/>
     <w:multiLevelType w:val="hybridMultilevel"/>
     <w:tmpl w:val="35EAC232"/>
@@ -9048,7 +9054,7 @@
       </w:pPr>
     </w:lvl>
   </w:abstractNum>
-  <w:abstractNum w:abstractNumId="5" w15:restartNumberingAfterBreak="0">
+  <w:abstractNum w:abstractNumId="5">
     <w:nsid w:val="70681F7E"/>
     <w:multiLevelType w:val="hybridMultilevel"/>
     <w:tmpl w:val="8D4052B0"/>
@@ -9159,7 +9165,7 @@
 </file>
 
 <file path=word/styles.xml><?xml version="1.0" encoding="utf-8"?>
-<w:styles xmlns:mc="http://schemas.openxmlformats.org/markup-compatibility/2006" xmlns:r="http://schemas.openxmlformats.org/officeDocument/2006/relationships" xmlns:w="http://schemas.openxmlformats.org/wordprocessingml/2006/main" xmlns:w14="http://schemas.microsoft.com/office/word/2010/wordml" xmlns:w15="http://schemas.microsoft.com/office/word/2012/wordml" xmlns:w16se="http://schemas.microsoft.com/office/word/2015/wordml/symex" mc:Ignorable="w14 w15 w16se">
+<w:styles xmlns:mc="http://schemas.openxmlformats.org/markup-compatibility/2006" xmlns:r="http://schemas.openxmlformats.org/officeDocument/2006/relationships" xmlns:w="http://schemas.openxmlformats.org/wordprocessingml/2006/main" xmlns:w14="http://schemas.microsoft.com/office/word/2010/wordml" xmlns:w15="http://schemas.microsoft.com/office/word/2012/wordml" mc:Ignorable="w14 w15">
   <w:docDefaults>
     <w:rPrDefault>
       <w:rPr>
@@ -9175,7 +9181,7 @@
       </w:pPr>
     </w:pPrDefault>
   </w:docDefaults>
-  <w:latentStyles w:defLockedState="0" w:defUIPriority="99" w:defSemiHidden="0" w:defUnhideWhenUsed="0" w:defQFormat="0" w:count="371">
+  <w:latentStyles w:defLockedState="0" w:defUIPriority="99" w:defSemiHidden="0" w:defUnhideWhenUsed="0" w:defQFormat="0" w:count="382">
     <w:lsdException w:name="Normal" w:uiPriority="0" w:qFormat="1"/>
     <w:lsdException w:name="heading 1" w:uiPriority="9" w:qFormat="1"/>
     <w:lsdException w:name="heading 2" w:semiHidden="1" w:uiPriority="9" w:unhideWhenUsed="1" w:qFormat="1"/>
@@ -9281,7 +9287,6 @@
     <w:lsdException w:name="HTML Sample" w:semiHidden="1" w:unhideWhenUsed="1"/>
     <w:lsdException w:name="HTML Typewriter" w:semiHidden="1" w:unhideWhenUsed="1"/>
     <w:lsdException w:name="HTML Variable" w:semiHidden="1" w:unhideWhenUsed="1"/>
-    <w:lsdException w:name="Normal Table" w:semiHidden="1" w:unhideWhenUsed="1"/>
     <w:lsdException w:name="annotation subject" w:semiHidden="1" w:unhideWhenUsed="1"/>
     <w:lsdException w:name="No List" w:semiHidden="1" w:unhideWhenUsed="1"/>
     <w:lsdException w:name="Outline List 1" w:semiHidden="1" w:unhideWhenUsed="1"/>
@@ -9327,11 +9332,9 @@
     <w:lsdException w:name="Table Subtle 1" w:semiHidden="1" w:unhideWhenUsed="1"/>
     <w:lsdException w:name="Table Subtle 2" w:semiHidden="1" w:unhideWhenUsed="1"/>
     <w:lsdException w:name="Table Web 1" w:semiHidden="1" w:unhideWhenUsed="1"/>
-    <w:lsdException w:name="Table Web 2" w:semiHidden="1" w:unhideWhenUsed="1"/>
     <w:lsdException w:name="Table Web 3" w:semiHidden="1" w:unhideWhenUsed="1"/>
     <w:lsdException w:name="Balloon Text" w:semiHidden="1" w:unhideWhenUsed="1"/>
     <w:lsdException w:name="Table Grid" w:uiPriority="39"/>
-    <w:lsdException w:name="Table Theme" w:semiHidden="1" w:unhideWhenUsed="1"/>
     <w:lsdException w:name="Placeholder Text" w:semiHidden="1"/>
     <w:lsdException w:name="No Spacing" w:uiPriority="1" w:qFormat="1"/>
     <w:lsdException w:name="Light Shading" w:uiPriority="60"/>
@@ -9547,6 +9550,8 @@
     <w:lsdException w:name="List Table 5 Dark Accent 6" w:uiPriority="50"/>
     <w:lsdException w:name="List Table 6 Colorful Accent 6" w:uiPriority="51"/>
     <w:lsdException w:name="List Table 7 Colorful Accent 6" w:uiPriority="52"/>
+    <w:lsdException w:name="Mention" w:semiHidden="1" w:unhideWhenUsed="1"/>
+    <w:lsdException w:name="Smart Hyperlink" w:semiHidden="1" w:unhideWhenUsed="1"/>
   </w:latentStyles>
   <w:style w:type="paragraph" w:default="1" w:styleId="Standard">
     <w:name w:val="Normal"/>
@@ -9598,6 +9603,7 @@
   <w:style w:type="character" w:default="1" w:styleId="Absatz-Standardschriftart">
     <w:name w:val="Default Paragraph Font"/>
     <w:uiPriority w:val="1"/>
+    <w:semiHidden/>
     <w:unhideWhenUsed/>
   </w:style>
   <w:style w:type="table" w:default="1" w:styleId="NormaleTabelle">
@@ -9687,6 +9693,7 @@
       <w:spacing w:after="0" w:line="240" w:lineRule="auto"/>
     </w:pPr>
     <w:tblPr>
+      <w:tblInd w:w="0" w:type="dxa"/>
       <w:tblBorders>
         <w:top w:val="single" w:sz="4" w:space="0" w:color="auto"/>
         <w:left w:val="single" w:sz="4" w:space="0" w:color="auto"/>
@@ -9695,9 +9702,15 @@
         <w:insideH w:val="single" w:sz="4" w:space="0" w:color="auto"/>
         <w:insideV w:val="single" w:sz="4" w:space="0" w:color="auto"/>
       </w:tblBorders>
+      <w:tblCellMar>
+        <w:top w:w="0" w:type="dxa"/>
+        <w:left w:w="108" w:type="dxa"/>
+        <w:bottom w:w="0" w:type="dxa"/>
+        <w:right w:w="108" w:type="dxa"/>
+      </w:tblCellMar>
     </w:tblPr>
   </w:style>
-  <w:style w:type="table" w:styleId="Gitternetztabelle1hellAkzent1">
+  <w:style w:type="table" w:styleId="Rastertabelle1hell-Akzent1">
     <w:name w:val="Grid Table 1 Light Accent 1"/>
     <w:basedOn w:val="NormaleTabelle"/>
     <w:uiPriority w:val="46"/>
@@ -9708,6 +9721,7 @@
     <w:tblPr>
       <w:tblStyleRowBandSize w:val="1"/>
       <w:tblStyleColBandSize w:val="1"/>
+      <w:tblInd w:w="0" w:type="dxa"/>
       <w:tblBorders>
         <w:top w:val="single" w:sz="4" w:space="0" w:color="BDD6EE" w:themeColor="accent1" w:themeTint="66"/>
         <w:left w:val="single" w:sz="4" w:space="0" w:color="BDD6EE" w:themeColor="accent1" w:themeTint="66"/>
@@ -9716,6 +9730,12 @@
         <w:insideH w:val="single" w:sz="4" w:space="0" w:color="BDD6EE" w:themeColor="accent1" w:themeTint="66"/>
         <w:insideV w:val="single" w:sz="4" w:space="0" w:color="BDD6EE" w:themeColor="accent1" w:themeTint="66"/>
       </w:tblBorders>
+      <w:tblCellMar>
+        <w:top w:w="0" w:type="dxa"/>
+        <w:left w:w="108" w:type="dxa"/>
+        <w:bottom w:w="0" w:type="dxa"/>
+        <w:right w:w="108" w:type="dxa"/>
+      </w:tblCellMar>
     </w:tblPr>
     <w:tblStylePr w:type="firstRow">
       <w:rPr>
@@ -9754,7 +9774,7 @@
       </w:rPr>
     </w:tblStylePr>
   </w:style>
-  <w:style w:type="table" w:styleId="Gitternetztabelle1hellAkzent5">
+  <w:style w:type="table" w:styleId="Rastertabelle1hell-Akzent5">
     <w:name w:val="Grid Table 1 Light Accent 5"/>
     <w:basedOn w:val="NormaleTabelle"/>
     <w:uiPriority w:val="46"/>
@@ -9765,6 +9785,7 @@
     <w:tblPr>
       <w:tblStyleRowBandSize w:val="1"/>
       <w:tblStyleColBandSize w:val="1"/>
+      <w:tblInd w:w="0" w:type="dxa"/>
       <w:tblBorders>
         <w:top w:val="single" w:sz="4" w:space="0" w:color="B4C6E7" w:themeColor="accent5" w:themeTint="66"/>
         <w:left w:val="single" w:sz="4" w:space="0" w:color="B4C6E7" w:themeColor="accent5" w:themeTint="66"/>
@@ -9773,6 +9794,12 @@
         <w:insideH w:val="single" w:sz="4" w:space="0" w:color="B4C6E7" w:themeColor="accent5" w:themeTint="66"/>
         <w:insideV w:val="single" w:sz="4" w:space="0" w:color="B4C6E7" w:themeColor="accent5" w:themeTint="66"/>
       </w:tblBorders>
+      <w:tblCellMar>
+        <w:top w:w="0" w:type="dxa"/>
+        <w:left w:w="108" w:type="dxa"/>
+        <w:bottom w:w="0" w:type="dxa"/>
+        <w:right w:w="108" w:type="dxa"/>
+      </w:tblCellMar>
     </w:tblPr>
     <w:tblStylePr w:type="firstRow">
       <w:rPr>
@@ -9849,7 +9876,7 @@
       <w:spacing w:after="100"/>
     </w:pPr>
   </w:style>
-  <w:style w:type="character" w:styleId="Hyperlink">
+  <w:style w:type="character" w:styleId="Link">
     <w:name w:val="Hyperlink"/>
     <w:basedOn w:val="Absatz-Standardschriftart"/>
     <w:uiPriority w:val="99"/>
@@ -10319,7 +10346,7 @@
 </file>
 
 <file path=customXml/itemProps2.xml><?xml version="1.0" encoding="utf-8"?>
-<ds:datastoreItem xmlns:ds="http://schemas.openxmlformats.org/officeDocument/2006/customXml" ds:itemID="{BEFAD014-C699-4BA8-9B79-88B2D44865D7}">
+<ds:datastoreItem xmlns:ds="http://schemas.openxmlformats.org/officeDocument/2006/customXml" ds:itemID="{DD64C2D7-CAFA-0B4E-94A1-17D55CE69481}">
   <ds:schemaRefs>
     <ds:schemaRef ds:uri="http://schemas.openxmlformats.org/officeDocument/2006/bibliography"/>
   </ds:schemaRefs>

</xml_diff>